<commit_message>
Added consumer passbook api
</commit_message>
<xml_diff>
--- a/ngb-mis-api/BILL_FETCHING_API_v1.0.2.docx
+++ b/ngb-mis-api/BILL_FETCHING_API_v1.0.2.docx
@@ -1,6 +1,6 @@
 
 <file path=word/document.xml><?xml version="1.0" encoding="utf-8"?>
-<w:document xmlns:ve="http://schemas.openxmlformats.org/markup-compatibility/2006" xmlns:o="urn:schemas-microsoft-com:office:office" xmlns:r="http://schemas.openxmlformats.org/officeDocument/2006/relationships" xmlns:m="http://schemas.openxmlformats.org/officeDocument/2006/math" xmlns:v="urn:schemas-microsoft-com:vml" xmlns:wp="http://schemas.openxmlformats.org/drawingml/2006/wordprocessingDrawing" xmlns:w10="urn:schemas-microsoft-com:office:word" xmlns:w="http://schemas.openxmlformats.org/wordprocessingml/2006/main" xmlns:wne="http://schemas.microsoft.com/office/word/2006/wordml">
+<w:document xmlns:wpc="http://schemas.microsoft.com/office/word/2010/wordprocessingCanvas" xmlns:cx="http://schemas.microsoft.com/office/drawing/2014/chartex" xmlns:cx1="http://schemas.microsoft.com/office/drawing/2015/9/8/chartex" xmlns:cx2="http://schemas.microsoft.com/office/drawing/2015/10/21/chartex" xmlns:cx3="http://schemas.microsoft.com/office/drawing/2016/5/9/chartex" xmlns:cx4="http://schemas.microsoft.com/office/drawing/2016/5/10/chartex" xmlns:cx5="http://schemas.microsoft.com/office/drawing/2016/5/11/chartex" xmlns:cx6="http://schemas.microsoft.com/office/drawing/2016/5/12/chartex" xmlns:cx7="http://schemas.microsoft.com/office/drawing/2016/5/13/chartex" xmlns:cx8="http://schemas.microsoft.com/office/drawing/2016/5/14/chartex" xmlns:mc="http://schemas.openxmlformats.org/markup-compatibility/2006" xmlns:aink="http://schemas.microsoft.com/office/drawing/2016/ink" xmlns:am3d="http://schemas.microsoft.com/office/drawing/2017/model3d" xmlns:o="urn:schemas-microsoft-com:office:office" xmlns:r="http://schemas.openxmlformats.org/officeDocument/2006/relationships" xmlns:m="http://schemas.openxmlformats.org/officeDocument/2006/math" xmlns:v="urn:schemas-microsoft-com:vml" xmlns:wp14="http://schemas.microsoft.com/office/word/2010/wordprocessingDrawing" xmlns:wp="http://schemas.openxmlformats.org/drawingml/2006/wordprocessingDrawing" xmlns:w10="urn:schemas-microsoft-com:office:word" xmlns:w="http://schemas.openxmlformats.org/wordprocessingml/2006/main" xmlns:w14="http://schemas.microsoft.com/office/word/2010/wordml" xmlns:w15="http://schemas.microsoft.com/office/word/2012/wordml" xmlns:w16cid="http://schemas.microsoft.com/office/word/2016/wordml/cid" xmlns:w16se="http://schemas.microsoft.com/office/word/2015/wordml/symex" xmlns:wpg="http://schemas.microsoft.com/office/word/2010/wordprocessingGroup" xmlns:wpi="http://schemas.microsoft.com/office/word/2010/wordprocessingInk" xmlns:wne="http://schemas.microsoft.com/office/word/2006/wordml" xmlns:wps="http://schemas.microsoft.com/office/word/2010/wordprocessingShape" mc:Ignorable="w14 w15 w16se w16cid wp14">
   <w:body>
     <w:p>
       <w:pPr>
@@ -31,8 +31,6 @@
           <w:u w:val="single"/>
         </w:rPr>
       </w:pPr>
-      <w:bookmarkStart w:id="0" w:name="_GoBack"/>
-      <w:bookmarkEnd w:id="0"/>
       <w:r>
         <w:rPr>
           <w:rFonts w:ascii="Courier New" w:eastAsia="Times New Roman" w:hAnsi="Courier New" w:cs="Courier New"/>
@@ -365,6 +363,14 @@
           <w:color w:val="000000"/>
         </w:rPr>
       </w:pPr>
+      <w:r>
+        <w:rPr>
+          <w:rFonts w:ascii="Courier New" w:eastAsia="Times New Roman" w:hAnsi="Courier New" w:cs="Courier New"/>
+          <w:b/>
+          <w:color w:val="000000"/>
+        </w:rPr>
+        <w:t>4. Added API for consumer passbook</w:t>
+      </w:r>
     </w:p>
     <w:p>
       <w:pPr>
@@ -924,6 +930,7 @@
           <w:color w:val="000000"/>
         </w:rPr>
       </w:pPr>
+      <w:proofErr w:type="spellStart"/>
       <w:r>
         <w:rPr>
           <w:rFonts w:ascii="Courier New" w:eastAsia="Times New Roman" w:hAnsi="Courier New" w:cs="Courier New"/>
@@ -931,21 +938,13 @@
         </w:rPr>
         <w:t>User-</w:t>
       </w:r>
-      <w:proofErr w:type="spellStart"/>
-      <w:r>
-        <w:rPr>
-          <w:rFonts w:ascii="Courier New" w:eastAsia="Times New Roman" w:hAnsi="Courier New" w:cs="Courier New"/>
-          <w:color w:val="000000"/>
-        </w:rPr>
-        <w:t>Agent</w:t>
-      </w:r>
       <w:proofErr w:type="gramStart"/>
       <w:r>
         <w:rPr>
           <w:rFonts w:ascii="Courier New" w:eastAsia="Times New Roman" w:hAnsi="Courier New" w:cs="Courier New"/>
           <w:color w:val="000000"/>
         </w:rPr>
-        <w:t>:Mozilla</w:t>
+        <w:t>Agent:Mozilla</w:t>
       </w:r>
       <w:proofErr w:type="spellEnd"/>
       <w:proofErr w:type="gramEnd"/>
@@ -1082,23 +1081,7 @@
           <w:rFonts w:ascii="Courier New" w:eastAsia="Times New Roman" w:hAnsi="Courier New" w:cs="Courier New"/>
           <w:color w:val="000000"/>
         </w:rPr>
-        <w:t>"</w:t>
-      </w:r>
-      <w:proofErr w:type="gramStart"/>
-      <w:r>
-        <w:rPr>
-          <w:rFonts w:ascii="Courier New" w:eastAsia="Times New Roman" w:hAnsi="Courier New" w:cs="Courier New"/>
-          <w:color w:val="000000"/>
-        </w:rPr>
-        <w:t>username</w:t>
-      </w:r>
-      <w:proofErr w:type="gramEnd"/>
-      <w:r>
-        <w:rPr>
-          <w:rFonts w:ascii="Courier New" w:eastAsia="Times New Roman" w:hAnsi="Courier New" w:cs="Courier New"/>
-          <w:color w:val="000000"/>
-        </w:rPr>
-        <w:t>": "&lt;as per location&gt;",</w:t>
+        <w:t>"username": "&lt;as per location&gt;",</w:t>
       </w:r>
     </w:p>
     <w:p>
@@ -4788,35 +4771,7 @@
         <w:rPr>
           <w:rFonts w:ascii="Courier New" w:hAnsi="Courier New" w:cs="Courier New"/>
         </w:rPr>
-        <w:t xml:space="preserve">        "DE_NAME": "</w:t>
-      </w:r>
-      <w:proofErr w:type="spellStart"/>
-      <w:r>
-        <w:rPr>
-          <w:rFonts w:ascii="Courier New" w:hAnsi="Courier New" w:cs="Courier New"/>
-        </w:rPr>
-        <w:t>Ashish</w:t>
-      </w:r>
-      <w:proofErr w:type="spellEnd"/>
-      <w:r>
-        <w:rPr>
-          <w:rFonts w:ascii="Courier New" w:hAnsi="Courier New" w:cs="Courier New"/>
-        </w:rPr>
-        <w:t xml:space="preserve"> </w:t>
-      </w:r>
-      <w:proofErr w:type="spellStart"/>
-      <w:r>
-        <w:rPr>
-          <w:rFonts w:ascii="Courier New" w:hAnsi="Courier New" w:cs="Courier New"/>
-        </w:rPr>
-        <w:t>Acharya</w:t>
-      </w:r>
-      <w:proofErr w:type="spellEnd"/>
-      <w:r>
-        <w:rPr>
-          <w:rFonts w:ascii="Courier New" w:hAnsi="Courier New" w:cs="Courier New"/>
-        </w:rPr>
-        <w:t>",</w:t>
+        <w:t xml:space="preserve">        "DE_NAME": "Ashish Acharya",</w:t>
       </w:r>
     </w:p>
     <w:p>
@@ -15882,7 +15837,6 @@
         <w:t xml:space="preserve">        "DIV_NAME": "</w:t>
       </w:r>
       <w:proofErr w:type="spellStart"/>
-      <w:proofErr w:type="gramStart"/>
       <w:r>
         <w:rPr>
           <w:rFonts w:ascii="Courier New" w:hAnsi="Courier New" w:cs="Courier New"/>
@@ -15897,7 +15851,6 @@
         <w:t>(</w:t>
       </w:r>
       <w:proofErr w:type="spellStart"/>
-      <w:proofErr w:type="gramEnd"/>
       <w:r>
         <w:rPr>
           <w:rFonts w:ascii="Courier New" w:hAnsi="Courier New" w:cs="Courier New"/>
@@ -16078,42 +16031,28 @@
         <w:rPr>
           <w:rFonts w:ascii="Courier New" w:hAnsi="Courier New" w:cs="Courier New"/>
         </w:rPr>
-        <w:t xml:space="preserve">        "ADDR_1": "</w:t>
+        <w:t xml:space="preserve">        "ADDR_1": "..",</w:t>
+      </w:r>
+    </w:p>
+    <w:p>
+      <w:pPr>
+        <w:spacing w:after="0"/>
+        <w:rPr>
+          <w:rFonts w:ascii="Courier New" w:hAnsi="Courier New" w:cs="Courier New"/>
+        </w:rPr>
+      </w:pPr>
+      <w:r>
+        <w:rPr>
+          <w:rFonts w:ascii="Courier New" w:hAnsi="Courier New" w:cs="Courier New"/>
+        </w:rPr>
+        <w:t xml:space="preserve">        "ADDR_2": "GANDHI </w:t>
       </w:r>
       <w:proofErr w:type="gramStart"/>
       <w:r>
         <w:rPr>
           <w:rFonts w:ascii="Courier New" w:hAnsi="Courier New" w:cs="Courier New"/>
         </w:rPr>
-        <w:t>.."</w:t>
-      </w:r>
-      <w:proofErr w:type="gramEnd"/>
-      <w:r>
-        <w:rPr>
-          <w:rFonts w:ascii="Courier New" w:hAnsi="Courier New" w:cs="Courier New"/>
-        </w:rPr>
-        <w:t>,</w:t>
-      </w:r>
-    </w:p>
-    <w:p>
-      <w:pPr>
-        <w:spacing w:after="0"/>
-        <w:rPr>
-          <w:rFonts w:ascii="Courier New" w:hAnsi="Courier New" w:cs="Courier New"/>
-        </w:rPr>
-      </w:pPr>
-      <w:r>
-        <w:rPr>
-          <w:rFonts w:ascii="Courier New" w:hAnsi="Courier New" w:cs="Courier New"/>
-        </w:rPr>
-        <w:t xml:space="preserve">        "ADDR_2": "GANDHI NAGAR</w:t>
-      </w:r>
-      <w:proofErr w:type="gramStart"/>
-      <w:r>
-        <w:rPr>
-          <w:rFonts w:ascii="Courier New" w:hAnsi="Courier New" w:cs="Courier New"/>
-        </w:rPr>
-        <w:t>,.</w:t>
+        <w:t>NAGAR,.</w:t>
       </w:r>
       <w:proofErr w:type="gramEnd"/>
       <w:r>
@@ -21748,7 +21687,7 @@
           <w:rFonts w:ascii="Courier New" w:hAnsi="Courier New" w:cs="Courier New"/>
           <w:b/>
         </w:rPr>
-        <w:object w:dxaOrig="1542" w:dyaOrig="999">
+        <w:object w:dxaOrig="1542" w:dyaOrig="999" w14:anchorId="12BBF259">
           <v:shapetype id="_x0000_t75" coordsize="21600,21600" o:spt="75" o:preferrelative="t" path="m@4@5l@4@11@9@11@9@5xe" filled="f" stroked="f">
             <v:stroke joinstyle="miter"/>
             <v:formulas>
@@ -21771,7 +21710,7 @@
           <v:shape id="_x0000_i1025" type="#_x0000_t75" style="width:77.25pt;height:50.25pt" o:ole="">
             <v:imagedata r:id="rId13" o:title=""/>
           </v:shape>
-          <o:OLEObject Type="Embed" ProgID="AcroExch.Document.DC" ShapeID="_x0000_i1025" DrawAspect="Icon" ObjectID="_1636888639" r:id="rId14"/>
+          <o:OLEObject Type="Embed" ProgID="AcroExch.Document.DC" ShapeID="_x0000_i1025" DrawAspect="Icon" ObjectID="_1637746893" r:id="rId14"/>
         </w:object>
       </w:r>
     </w:p>
@@ -21924,13 +21863,546 @@
         <w:rPr>
           <w:rFonts w:ascii="Courier New" w:hAnsi="Courier New" w:cs="Courier New"/>
         </w:rPr>
-        <w:object w:dxaOrig="1542" w:dyaOrig="999">
+        <w:object w:dxaOrig="1542" w:dyaOrig="999" w14:anchorId="4F4D0B69">
           <v:shape id="_x0000_i1026" type="#_x0000_t75" style="width:77.25pt;height:50.25pt" o:ole="">
             <v:imagedata r:id="rId16" o:title=""/>
           </v:shape>
-          <o:OLEObject Type="Embed" ProgID="AcroExch.Document.DC" ShapeID="_x0000_i1026" DrawAspect="Icon" ObjectID="_1636888640" r:id="rId17"/>
+          <o:OLEObject Type="Embed" ProgID="AcroExch.Document.DC" ShapeID="_x0000_i1026" DrawAspect="Icon" ObjectID="_1637746894" r:id="rId17"/>
         </w:object>
       </w:r>
+    </w:p>
+    <w:p>
+      <w:pPr>
+        <w:rPr>
+          <w:rFonts w:ascii="Courier New" w:hAnsi="Courier New" w:cs="Courier New"/>
+        </w:rPr>
+      </w:pPr>
+      <w:r>
+        <w:rPr>
+          <w:rFonts w:ascii="Courier New" w:hAnsi="Courier New" w:cs="Courier New"/>
+        </w:rPr>
+        <w:br w:type="page"/>
+      </w:r>
+    </w:p>
+    <w:p>
+      <w:pPr>
+        <w:shd w:val="clear" w:color="auto" w:fill="FFFFFF"/>
+        <w:tabs>
+          <w:tab w:val="left" w:pos="916"/>
+          <w:tab w:val="left" w:pos="1832"/>
+          <w:tab w:val="left" w:pos="2748"/>
+          <w:tab w:val="left" w:pos="3664"/>
+          <w:tab w:val="left" w:pos="4580"/>
+          <w:tab w:val="left" w:pos="5496"/>
+          <w:tab w:val="left" w:pos="6412"/>
+          <w:tab w:val="left" w:pos="7328"/>
+          <w:tab w:val="left" w:pos="8244"/>
+          <w:tab w:val="left" w:pos="9160"/>
+          <w:tab w:val="left" w:pos="10076"/>
+          <w:tab w:val="left" w:pos="10992"/>
+          <w:tab w:val="left" w:pos="11908"/>
+          <w:tab w:val="left" w:pos="12824"/>
+          <w:tab w:val="left" w:pos="13740"/>
+          <w:tab w:val="left" w:pos="14656"/>
+        </w:tabs>
+        <w:spacing w:after="0" w:line="240" w:lineRule="auto"/>
+        <w:rPr>
+          <w:rFonts w:ascii="Courier New" w:eastAsia="Times New Roman" w:hAnsi="Courier New" w:cs="Courier New"/>
+          <w:b/>
+          <w:color w:val="000000"/>
+        </w:rPr>
+      </w:pPr>
+      <w:r>
+        <w:rPr>
+          <w:rFonts w:ascii="Courier New" w:eastAsia="Times New Roman" w:hAnsi="Courier New" w:cs="Courier New"/>
+          <w:b/>
+          <w:color w:val="000000"/>
+        </w:rPr>
+        <w:lastRenderedPageBreak/>
+        <w:t>9</w:t>
+      </w:r>
+      <w:r>
+        <w:rPr>
+          <w:rFonts w:ascii="Courier New" w:eastAsia="Times New Roman" w:hAnsi="Courier New" w:cs="Courier New"/>
+          <w:b/>
+          <w:color w:val="000000"/>
+        </w:rPr>
+        <w:t xml:space="preserve">. API TO </w:t>
+      </w:r>
+      <w:r>
+        <w:rPr>
+          <w:rFonts w:ascii="Courier New" w:eastAsia="Times New Roman" w:hAnsi="Courier New" w:cs="Courier New"/>
+          <w:b/>
+          <w:color w:val="000000"/>
+        </w:rPr>
+        <w:t>DOWNLOAD</w:t>
+      </w:r>
+      <w:r>
+        <w:rPr>
+          <w:rFonts w:ascii="Courier New" w:eastAsia="Times New Roman" w:hAnsi="Courier New" w:cs="Courier New"/>
+          <w:b/>
+          <w:color w:val="000000"/>
+        </w:rPr>
+        <w:t xml:space="preserve"> </w:t>
+      </w:r>
+      <w:r>
+        <w:rPr>
+          <w:rFonts w:ascii="Courier New" w:eastAsia="Times New Roman" w:hAnsi="Courier New" w:cs="Courier New"/>
+          <w:b/>
+          <w:color w:val="000000"/>
+        </w:rPr>
+        <w:t>CONSUMER PASSBOOK</w:t>
+      </w:r>
+      <w:r>
+        <w:rPr>
+          <w:rFonts w:ascii="Courier New" w:eastAsia="Times New Roman" w:hAnsi="Courier New" w:cs="Courier New"/>
+          <w:b/>
+          <w:color w:val="000000"/>
+        </w:rPr>
+        <w:t xml:space="preserve"> BY CONSUMER NO</w:t>
+      </w:r>
+      <w:r>
+        <w:rPr>
+          <w:rFonts w:ascii="Courier New" w:eastAsia="Times New Roman" w:hAnsi="Courier New" w:cs="Courier New"/>
+          <w:b/>
+          <w:color w:val="000000"/>
+        </w:rPr>
+        <w:t xml:space="preserve"> </w:t>
+      </w:r>
+      <w:r>
+        <w:rPr>
+          <w:rFonts w:ascii="Courier New" w:eastAsia="Times New Roman" w:hAnsi="Courier New" w:cs="Courier New"/>
+          <w:b/>
+          <w:color w:val="000000"/>
+        </w:rPr>
+        <w:t>AND FILE FORMAT (PDF)</w:t>
+      </w:r>
+    </w:p>
+    <w:p>
+      <w:pPr>
+        <w:numPr>
+          <w:ilvl w:val="0"/>
+          <w:numId w:val="1"/>
+        </w:numPr>
+        <w:shd w:val="clear" w:color="auto" w:fill="FFFFFF"/>
+        <w:tabs>
+          <w:tab w:val="clear" w:pos="720"/>
+          <w:tab w:val="left" w:pos="916"/>
+          <w:tab w:val="left" w:pos="1832"/>
+          <w:tab w:val="left" w:pos="2748"/>
+          <w:tab w:val="left" w:pos="3664"/>
+          <w:tab w:val="left" w:pos="4580"/>
+          <w:tab w:val="left" w:pos="5496"/>
+          <w:tab w:val="left" w:pos="6412"/>
+          <w:tab w:val="left" w:pos="7328"/>
+          <w:tab w:val="left" w:pos="8244"/>
+          <w:tab w:val="left" w:pos="9160"/>
+          <w:tab w:val="left" w:pos="10076"/>
+          <w:tab w:val="left" w:pos="10992"/>
+          <w:tab w:val="left" w:pos="11908"/>
+          <w:tab w:val="left" w:pos="12824"/>
+          <w:tab w:val="left" w:pos="13740"/>
+          <w:tab w:val="left" w:pos="14656"/>
+        </w:tabs>
+        <w:spacing w:before="100" w:beforeAutospacing="1" w:after="0" w:line="240" w:lineRule="auto"/>
+        <w:rPr>
+          <w:rFonts w:ascii="Courier New" w:eastAsia="Times New Roman" w:hAnsi="Courier New" w:cs="Courier New"/>
+          <w:color w:val="000000"/>
+        </w:rPr>
+      </w:pPr>
+      <w:proofErr w:type="spellStart"/>
+      <w:proofErr w:type="gramStart"/>
+      <w:r>
+        <w:rPr>
+          <w:rFonts w:ascii="Courier New" w:eastAsia="Times New Roman" w:hAnsi="Courier New" w:cs="Courier New"/>
+          <w:color w:val="000000"/>
+        </w:rPr>
+        <w:t>url</w:t>
+      </w:r>
+      <w:proofErr w:type="spellEnd"/>
+      <w:r>
+        <w:rPr>
+          <w:rFonts w:ascii="Courier New" w:eastAsia="Times New Roman" w:hAnsi="Courier New" w:cs="Courier New"/>
+          <w:color w:val="000000"/>
+        </w:rPr>
+        <w:t xml:space="preserve"> :</w:t>
+      </w:r>
+      <w:proofErr w:type="gramEnd"/>
+      <w:r>
+        <w:rPr>
+          <w:rFonts w:ascii="Courier New" w:eastAsia="Times New Roman" w:hAnsi="Courier New" w:cs="Courier New"/>
+          <w:color w:val="000000"/>
+        </w:rPr>
+        <w:t xml:space="preserve"> </w:t>
+      </w:r>
+    </w:p>
+    <w:p>
+      <w:pPr>
+        <w:shd w:val="clear" w:color="auto" w:fill="FFFFFF"/>
+        <w:tabs>
+          <w:tab w:val="left" w:pos="916"/>
+          <w:tab w:val="left" w:pos="1832"/>
+          <w:tab w:val="left" w:pos="2748"/>
+          <w:tab w:val="left" w:pos="3664"/>
+          <w:tab w:val="left" w:pos="4580"/>
+          <w:tab w:val="left" w:pos="5496"/>
+          <w:tab w:val="left" w:pos="6412"/>
+          <w:tab w:val="left" w:pos="7328"/>
+          <w:tab w:val="left" w:pos="8244"/>
+          <w:tab w:val="left" w:pos="9160"/>
+          <w:tab w:val="left" w:pos="10076"/>
+          <w:tab w:val="left" w:pos="10992"/>
+          <w:tab w:val="left" w:pos="11908"/>
+          <w:tab w:val="left" w:pos="12824"/>
+          <w:tab w:val="left" w:pos="13740"/>
+          <w:tab w:val="left" w:pos="14656"/>
+        </w:tabs>
+        <w:spacing w:after="0" w:line="240" w:lineRule="auto"/>
+        <w:ind w:left="720"/>
+        <w:rPr>
+          <w:rFonts w:ascii="Courier New" w:eastAsia="Times New Roman" w:hAnsi="Courier New" w:cs="Courier New"/>
+          <w:color w:val="000000"/>
+        </w:rPr>
+      </w:pPr>
+      <w:hyperlink w:history="1">
+        <w:r>
+          <w:rPr>
+            <w:rStyle w:val="Hyperlink"/>
+            <w:rFonts w:ascii="Courier New" w:eastAsia="Times New Roman" w:hAnsi="Courier New" w:cs="Courier New"/>
+          </w:rPr>
+          <w:t>https://&lt;HOST_URL&gt;/mppkvvcl/ngb/report/backend/api/v1/bill-report/consumer-passbook/consumer-no/&lt;CONSUMER-NUMBER&gt;/file-format/PDF</w:t>
+        </w:r>
+      </w:hyperlink>
+    </w:p>
+    <w:p>
+      <w:pPr>
+        <w:numPr>
+          <w:ilvl w:val="0"/>
+          <w:numId w:val="1"/>
+        </w:numPr>
+        <w:shd w:val="clear" w:color="auto" w:fill="FFFFFF"/>
+        <w:tabs>
+          <w:tab w:val="clear" w:pos="720"/>
+          <w:tab w:val="left" w:pos="916"/>
+          <w:tab w:val="left" w:pos="1832"/>
+          <w:tab w:val="left" w:pos="2748"/>
+          <w:tab w:val="left" w:pos="3664"/>
+          <w:tab w:val="left" w:pos="4580"/>
+          <w:tab w:val="left" w:pos="5496"/>
+          <w:tab w:val="left" w:pos="6412"/>
+          <w:tab w:val="left" w:pos="7328"/>
+          <w:tab w:val="left" w:pos="8244"/>
+          <w:tab w:val="left" w:pos="9160"/>
+          <w:tab w:val="left" w:pos="10076"/>
+          <w:tab w:val="left" w:pos="10992"/>
+          <w:tab w:val="left" w:pos="11908"/>
+          <w:tab w:val="left" w:pos="12824"/>
+          <w:tab w:val="left" w:pos="13740"/>
+          <w:tab w:val="left" w:pos="14656"/>
+        </w:tabs>
+        <w:spacing w:after="100" w:afterAutospacing="1" w:line="240" w:lineRule="auto"/>
+        <w:rPr>
+          <w:rFonts w:ascii="Courier New" w:eastAsia="Times New Roman" w:hAnsi="Courier New" w:cs="Courier New"/>
+          <w:color w:val="000000"/>
+        </w:rPr>
+      </w:pPr>
+      <w:proofErr w:type="gramStart"/>
+      <w:r>
+        <w:rPr>
+          <w:rFonts w:ascii="Courier New" w:eastAsia="Times New Roman" w:hAnsi="Courier New" w:cs="Courier New"/>
+          <w:color w:val="000000"/>
+        </w:rPr>
+        <w:t>method :</w:t>
+      </w:r>
+      <w:proofErr w:type="gramEnd"/>
+      <w:r>
+        <w:rPr>
+          <w:rFonts w:ascii="Courier New" w:eastAsia="Times New Roman" w:hAnsi="Courier New" w:cs="Courier New"/>
+          <w:color w:val="000000"/>
+        </w:rPr>
+        <w:t xml:space="preserve"> GET</w:t>
+      </w:r>
+    </w:p>
+    <w:p>
+      <w:pPr>
+        <w:numPr>
+          <w:ilvl w:val="0"/>
+          <w:numId w:val="1"/>
+        </w:numPr>
+        <w:shd w:val="clear" w:color="auto" w:fill="FFFFFF"/>
+        <w:tabs>
+          <w:tab w:val="clear" w:pos="720"/>
+          <w:tab w:val="left" w:pos="916"/>
+          <w:tab w:val="left" w:pos="1832"/>
+          <w:tab w:val="left" w:pos="2748"/>
+          <w:tab w:val="left" w:pos="3664"/>
+          <w:tab w:val="left" w:pos="4580"/>
+          <w:tab w:val="left" w:pos="5496"/>
+          <w:tab w:val="left" w:pos="6412"/>
+          <w:tab w:val="left" w:pos="7328"/>
+          <w:tab w:val="left" w:pos="8244"/>
+          <w:tab w:val="left" w:pos="9160"/>
+          <w:tab w:val="left" w:pos="10076"/>
+          <w:tab w:val="left" w:pos="10992"/>
+          <w:tab w:val="left" w:pos="11908"/>
+          <w:tab w:val="left" w:pos="12824"/>
+          <w:tab w:val="left" w:pos="13740"/>
+          <w:tab w:val="left" w:pos="14656"/>
+        </w:tabs>
+        <w:spacing w:before="100" w:beforeAutospacing="1" w:after="0" w:line="240" w:lineRule="auto"/>
+        <w:rPr>
+          <w:rFonts w:ascii="Courier New" w:eastAsia="Times New Roman" w:hAnsi="Courier New" w:cs="Courier New"/>
+          <w:color w:val="000000"/>
+        </w:rPr>
+      </w:pPr>
+      <w:proofErr w:type="gramStart"/>
+      <w:r>
+        <w:rPr>
+          <w:rFonts w:ascii="Courier New" w:eastAsia="Times New Roman" w:hAnsi="Courier New" w:cs="Courier New"/>
+          <w:color w:val="000000"/>
+        </w:rPr>
+        <w:t>header :</w:t>
+      </w:r>
+      <w:proofErr w:type="gramEnd"/>
+      <w:r>
+        <w:rPr>
+          <w:rFonts w:ascii="Courier New" w:eastAsia="Times New Roman" w:hAnsi="Courier New" w:cs="Courier New"/>
+          <w:color w:val="000000"/>
+        </w:rPr>
+        <w:t xml:space="preserve"> </w:t>
+      </w:r>
+    </w:p>
+    <w:p>
+      <w:pPr>
+        <w:shd w:val="clear" w:color="auto" w:fill="FFFFFF"/>
+        <w:tabs>
+          <w:tab w:val="left" w:pos="916"/>
+          <w:tab w:val="left" w:pos="1832"/>
+          <w:tab w:val="left" w:pos="2748"/>
+          <w:tab w:val="left" w:pos="3664"/>
+          <w:tab w:val="left" w:pos="4580"/>
+          <w:tab w:val="left" w:pos="5496"/>
+          <w:tab w:val="left" w:pos="6412"/>
+          <w:tab w:val="left" w:pos="7328"/>
+          <w:tab w:val="left" w:pos="8244"/>
+          <w:tab w:val="left" w:pos="9160"/>
+          <w:tab w:val="left" w:pos="10076"/>
+          <w:tab w:val="left" w:pos="10992"/>
+          <w:tab w:val="left" w:pos="11908"/>
+          <w:tab w:val="left" w:pos="12824"/>
+          <w:tab w:val="left" w:pos="13740"/>
+          <w:tab w:val="left" w:pos="14656"/>
+        </w:tabs>
+        <w:spacing w:after="100" w:afterAutospacing="1" w:line="240" w:lineRule="auto"/>
+        <w:ind w:left="720"/>
+        <w:rPr>
+          <w:rFonts w:ascii="Courier New" w:eastAsia="Times New Roman" w:hAnsi="Courier New" w:cs="Courier New"/>
+          <w:color w:val="000000"/>
+        </w:rPr>
+      </w:pPr>
+      <w:r>
+        <w:rPr>
+          <w:rFonts w:ascii="Courier New" w:eastAsia="Times New Roman" w:hAnsi="Courier New" w:cs="Courier New"/>
+          <w:bCs/>
+          <w:color w:val="000000"/>
+        </w:rPr>
+        <w:t>Authorization</w:t>
+      </w:r>
+      <w:r>
+        <w:rPr>
+          <w:rFonts w:ascii="Courier New" w:eastAsia="Times New Roman" w:hAnsi="Courier New" w:cs="Courier New"/>
+          <w:b/>
+          <w:bCs/>
+          <w:color w:val="000000"/>
+        </w:rPr>
+        <w:t xml:space="preserve">: </w:t>
+      </w:r>
+      <w:r>
+        <w:rPr>
+          <w:rFonts w:ascii="Courier New" w:eastAsia="Times New Roman" w:hAnsi="Courier New" w:cs="Courier New"/>
+          <w:color w:val="000000"/>
+        </w:rPr>
+        <w:t>Bearer &lt;token&gt;</w:t>
+      </w:r>
+    </w:p>
+    <w:p>
+      <w:pPr>
+        <w:shd w:val="clear" w:color="auto" w:fill="FFFFFF"/>
+        <w:tabs>
+          <w:tab w:val="left" w:pos="916"/>
+          <w:tab w:val="left" w:pos="1832"/>
+          <w:tab w:val="left" w:pos="2748"/>
+          <w:tab w:val="left" w:pos="3664"/>
+          <w:tab w:val="left" w:pos="4580"/>
+          <w:tab w:val="left" w:pos="5496"/>
+          <w:tab w:val="left" w:pos="6412"/>
+          <w:tab w:val="left" w:pos="7328"/>
+          <w:tab w:val="left" w:pos="8244"/>
+          <w:tab w:val="left" w:pos="9160"/>
+          <w:tab w:val="left" w:pos="10076"/>
+          <w:tab w:val="left" w:pos="10992"/>
+          <w:tab w:val="left" w:pos="11908"/>
+          <w:tab w:val="left" w:pos="12824"/>
+          <w:tab w:val="left" w:pos="13740"/>
+          <w:tab w:val="left" w:pos="14656"/>
+        </w:tabs>
+        <w:spacing w:before="100" w:beforeAutospacing="1" w:after="100" w:afterAutospacing="1" w:line="240" w:lineRule="auto"/>
+        <w:rPr>
+          <w:rFonts w:ascii="Courier New" w:eastAsia="Times New Roman" w:hAnsi="Courier New" w:cs="Courier New"/>
+          <w:b/>
+          <w:color w:val="000000"/>
+        </w:rPr>
+      </w:pPr>
+      <w:r>
+        <w:rPr>
+          <w:rFonts w:ascii="Courier New" w:eastAsia="Times New Roman" w:hAnsi="Courier New" w:cs="Courier New"/>
+          <w:b/>
+          <w:color w:val="000000"/>
+        </w:rPr>
+        <w:t>Example</w:t>
+      </w:r>
+      <w:r>
+        <w:rPr>
+          <w:rFonts w:ascii="Courier New" w:eastAsia="Times New Roman" w:hAnsi="Courier New" w:cs="Courier New"/>
+          <w:b/>
+          <w:color w:val="000000"/>
+        </w:rPr>
+        <w:t>:</w:t>
+      </w:r>
+    </w:p>
+    <w:p>
+      <w:pPr>
+        <w:shd w:val="clear" w:color="auto" w:fill="FFFFFF"/>
+        <w:tabs>
+          <w:tab w:val="left" w:pos="916"/>
+          <w:tab w:val="left" w:pos="1832"/>
+          <w:tab w:val="left" w:pos="2748"/>
+          <w:tab w:val="left" w:pos="3664"/>
+          <w:tab w:val="left" w:pos="4580"/>
+          <w:tab w:val="left" w:pos="5496"/>
+          <w:tab w:val="left" w:pos="6412"/>
+          <w:tab w:val="left" w:pos="7328"/>
+          <w:tab w:val="left" w:pos="8244"/>
+          <w:tab w:val="left" w:pos="9160"/>
+          <w:tab w:val="left" w:pos="10076"/>
+          <w:tab w:val="left" w:pos="10992"/>
+          <w:tab w:val="left" w:pos="11908"/>
+          <w:tab w:val="left" w:pos="12824"/>
+          <w:tab w:val="left" w:pos="13740"/>
+          <w:tab w:val="left" w:pos="14656"/>
+        </w:tabs>
+        <w:spacing w:before="100" w:beforeAutospacing="1" w:after="100" w:afterAutospacing="1" w:line="240" w:lineRule="auto"/>
+        <w:rPr>
+          <w:rFonts w:ascii="Courier New" w:hAnsi="Courier New" w:cs="Courier New"/>
+        </w:rPr>
+      </w:pPr>
+      <w:r>
+        <w:rPr>
+          <w:rFonts w:ascii="Courier New" w:eastAsia="Times New Roman" w:hAnsi="Courier New" w:cs="Courier New"/>
+          <w:b/>
+          <w:color w:val="000000"/>
+        </w:rPr>
+        <w:t>API</w:t>
+      </w:r>
+      <w:r>
+        <w:rPr>
+          <w:rFonts w:ascii="Courier New" w:eastAsia="Times New Roman" w:hAnsi="Courier New" w:cs="Courier New"/>
+          <w:b/>
+          <w:color w:val="000000"/>
+        </w:rPr>
+        <w:t>:</w:t>
+      </w:r>
+      <w:hyperlink r:id="rId18" w:history="1">
+        <w:r>
+          <w:rPr>
+            <w:rStyle w:val="Hyperlink"/>
+          </w:rPr>
+          <w:t xml:space="preserve"> </w:t>
+        </w:r>
+        <w:r>
+          <w:rPr>
+            <w:rStyle w:val="Hyperlink"/>
+            <w:rFonts w:ascii="Courier New" w:hAnsi="Courier New" w:cs="Courier New"/>
+          </w:rPr>
+          <w:t>https://ngb.mpwin.co.in/</w:t>
+        </w:r>
+        <w:r>
+          <w:rPr>
+            <w:rStyle w:val="Hyperlink"/>
+            <w:rFonts w:ascii="Courier New" w:hAnsi="Courier New" w:cs="Courier New"/>
+          </w:rPr>
+          <w:t>mppkvvcl/ngb/report/backend/api/v1/portal/consumer-passbook/consumer-no/3226012150/file-format</w:t>
+        </w:r>
+        <w:r>
+          <w:rPr>
+            <w:rStyle w:val="Hyperlink"/>
+            <w:rFonts w:ascii="Courier New" w:hAnsi="Courier New" w:cs="Courier New"/>
+          </w:rPr>
+          <w:t xml:space="preserve">/PDF </w:t>
+        </w:r>
+      </w:hyperlink>
+    </w:p>
+    <w:p>
+      <w:pPr>
+        <w:shd w:val="clear" w:color="auto" w:fill="FFFFFF"/>
+        <w:tabs>
+          <w:tab w:val="left" w:pos="916"/>
+          <w:tab w:val="left" w:pos="1832"/>
+          <w:tab w:val="left" w:pos="2748"/>
+          <w:tab w:val="left" w:pos="3664"/>
+          <w:tab w:val="left" w:pos="4580"/>
+          <w:tab w:val="left" w:pos="5496"/>
+          <w:tab w:val="left" w:pos="6412"/>
+          <w:tab w:val="left" w:pos="7328"/>
+          <w:tab w:val="left" w:pos="8244"/>
+          <w:tab w:val="left" w:pos="9160"/>
+          <w:tab w:val="left" w:pos="10076"/>
+          <w:tab w:val="left" w:pos="10992"/>
+          <w:tab w:val="left" w:pos="11908"/>
+          <w:tab w:val="left" w:pos="12824"/>
+          <w:tab w:val="left" w:pos="13740"/>
+          <w:tab w:val="left" w:pos="14656"/>
+        </w:tabs>
+        <w:spacing w:before="100" w:beforeAutospacing="1" w:after="0" w:line="240" w:lineRule="auto"/>
+        <w:rPr>
+          <w:rFonts w:ascii="Courier New" w:hAnsi="Courier New" w:cs="Courier New"/>
+          <w:b/>
+        </w:rPr>
+      </w:pPr>
+      <w:r>
+        <w:rPr>
+          <w:rFonts w:ascii="Courier New" w:hAnsi="Courier New" w:cs="Courier New"/>
+          <w:b/>
+        </w:rPr>
+        <w:t>Response:</w:t>
+      </w:r>
+    </w:p>
+    <w:p>
+      <w:pPr>
+        <w:rPr>
+          <w:rFonts w:ascii="Courier New" w:hAnsi="Courier New" w:cs="Courier New"/>
+        </w:rPr>
+      </w:pPr>
+      <w:r>
+        <w:rPr>
+          <w:rFonts w:ascii="Courier New" w:hAnsi="Courier New" w:cs="Courier New"/>
+        </w:rPr>
+        <w:object w:dxaOrig="1542" w:dyaOrig="999" w14:anchorId="2E285FBB">
+          <v:shape id="_x0000_i1028" type="#_x0000_t75" style="width:77.25pt;height:50.25pt" o:ole="">
+            <v:imagedata r:id="rId19" o:title=""/>
+          </v:shape>
+          <o:OLEObject Type="Embed" ProgID="AcroExch.Document.DC" ShapeID="_x0000_i1028" DrawAspect="Icon" ObjectID="_1637746895" r:id="rId20"/>
+        </w:object>
+      </w:r>
+    </w:p>
+    <w:p>
+      <w:pPr>
+        <w:rPr>
+          <w:rFonts w:ascii="Courier New" w:hAnsi="Courier New" w:cs="Courier New"/>
+        </w:rPr>
+      </w:pPr>
+      <w:bookmarkStart w:id="0" w:name="_GoBack"/>
+      <w:bookmarkEnd w:id="0"/>
     </w:p>
     <w:sectPr>
       <w:pgSz w:w="12240" w:h="15840"/>
@@ -21943,8 +22415,8 @@
 </file>
 
 <file path=word/numbering.xml><?xml version="1.0" encoding="utf-8"?>
-<w:numbering xmlns:ve="http://schemas.openxmlformats.org/markup-compatibility/2006" xmlns:o="urn:schemas-microsoft-com:office:office" xmlns:r="http://schemas.openxmlformats.org/officeDocument/2006/relationships" xmlns:m="http://schemas.openxmlformats.org/officeDocument/2006/math" xmlns:v="urn:schemas-microsoft-com:vml" xmlns:wp="http://schemas.openxmlformats.org/drawingml/2006/wordprocessingDrawing" xmlns:w10="urn:schemas-microsoft-com:office:word" xmlns:w="http://schemas.openxmlformats.org/wordprocessingml/2006/main" xmlns:wne="http://schemas.microsoft.com/office/word/2006/wordml">
-  <w:abstractNum w:abstractNumId="0">
+<w:numbering xmlns:wpc="http://schemas.microsoft.com/office/word/2010/wordprocessingCanvas" xmlns:cx="http://schemas.microsoft.com/office/drawing/2014/chartex" xmlns:cx1="http://schemas.microsoft.com/office/drawing/2015/9/8/chartex" xmlns:cx2="http://schemas.microsoft.com/office/drawing/2015/10/21/chartex" xmlns:cx3="http://schemas.microsoft.com/office/drawing/2016/5/9/chartex" xmlns:cx4="http://schemas.microsoft.com/office/drawing/2016/5/10/chartex" xmlns:cx5="http://schemas.microsoft.com/office/drawing/2016/5/11/chartex" xmlns:cx6="http://schemas.microsoft.com/office/drawing/2016/5/12/chartex" xmlns:cx7="http://schemas.microsoft.com/office/drawing/2016/5/13/chartex" xmlns:cx8="http://schemas.microsoft.com/office/drawing/2016/5/14/chartex" xmlns:mc="http://schemas.openxmlformats.org/markup-compatibility/2006" xmlns:aink="http://schemas.microsoft.com/office/drawing/2016/ink" xmlns:am3d="http://schemas.microsoft.com/office/drawing/2017/model3d" xmlns:o="urn:schemas-microsoft-com:office:office" xmlns:r="http://schemas.openxmlformats.org/officeDocument/2006/relationships" xmlns:m="http://schemas.openxmlformats.org/officeDocument/2006/math" xmlns:v="urn:schemas-microsoft-com:vml" xmlns:wp14="http://schemas.microsoft.com/office/word/2010/wordprocessingDrawing" xmlns:wp="http://schemas.openxmlformats.org/drawingml/2006/wordprocessingDrawing" xmlns:w10="urn:schemas-microsoft-com:office:word" xmlns:w="http://schemas.openxmlformats.org/wordprocessingml/2006/main" xmlns:w14="http://schemas.microsoft.com/office/word/2010/wordml" xmlns:w15="http://schemas.microsoft.com/office/word/2012/wordml" xmlns:w16cid="http://schemas.microsoft.com/office/word/2016/wordml/cid" xmlns:w16se="http://schemas.microsoft.com/office/word/2015/wordml/symex" xmlns:wpg="http://schemas.microsoft.com/office/word/2010/wordprocessingGroup" xmlns:wpi="http://schemas.microsoft.com/office/word/2010/wordprocessingInk" xmlns:wne="http://schemas.microsoft.com/office/word/2006/wordml" xmlns:wps="http://schemas.microsoft.com/office/word/2010/wordprocessingShape" mc:Ignorable="w14 w15 w16se w16cid wp14">
+  <w:abstractNum w:abstractNumId="0" w15:restartNumberingAfterBreak="0">
     <w:nsid w:val="069C4133"/>
     <w:multiLevelType w:val="hybridMultilevel"/>
     <w:tmpl w:val="03808B9A"/>
@@ -22057,7 +22529,7 @@
       </w:rPr>
     </w:lvl>
   </w:abstractNum>
-  <w:abstractNum w:abstractNumId="1">
+  <w:abstractNum w:abstractNumId="1" w15:restartNumberingAfterBreak="0">
     <w:nsid w:val="38597C69"/>
     <w:multiLevelType w:val="hybridMultilevel"/>
     <w:tmpl w:val="454CE0E2"/>
@@ -22170,7 +22642,7 @@
       </w:rPr>
     </w:lvl>
   </w:abstractNum>
-  <w:abstractNum w:abstractNumId="2">
+  <w:abstractNum w:abstractNumId="2" w15:restartNumberingAfterBreak="0">
     <w:nsid w:val="3BEF10DE"/>
     <w:multiLevelType w:val="hybridMultilevel"/>
     <w:tmpl w:val="E06649E6"/>
@@ -22259,7 +22731,7 @@
       </w:pPr>
     </w:lvl>
   </w:abstractNum>
-  <w:abstractNum w:abstractNumId="3">
+  <w:abstractNum w:abstractNumId="3" w15:restartNumberingAfterBreak="0">
     <w:nsid w:val="45FB7E44"/>
     <w:multiLevelType w:val="multilevel"/>
     <w:tmpl w:val="F92E1DB0"/>
@@ -22408,7 +22880,7 @@
       </w:rPr>
     </w:lvl>
   </w:abstractNum>
-  <w:abstractNum w:abstractNumId="4">
+  <w:abstractNum w:abstractNumId="4" w15:restartNumberingAfterBreak="0">
     <w:nsid w:val="7116257D"/>
     <w:multiLevelType w:val="multilevel"/>
     <w:tmpl w:val="F0FED6E6"/>
@@ -22540,7 +23012,7 @@
 </file>
 
 <file path=word/styles.xml><?xml version="1.0" encoding="utf-8"?>
-<w:styles xmlns:r="http://schemas.openxmlformats.org/officeDocument/2006/relationships" xmlns:w="http://schemas.openxmlformats.org/wordprocessingml/2006/main">
+<w:styles xmlns:mc="http://schemas.openxmlformats.org/markup-compatibility/2006" xmlns:r="http://schemas.openxmlformats.org/officeDocument/2006/relationships" xmlns:w="http://schemas.openxmlformats.org/wordprocessingml/2006/main" xmlns:w14="http://schemas.microsoft.com/office/word/2010/wordml" xmlns:w15="http://schemas.microsoft.com/office/word/2012/wordml" xmlns:w16cid="http://schemas.microsoft.com/office/word/2016/wordml/cid" xmlns:w16se="http://schemas.microsoft.com/office/word/2015/wordml/symex" mc:Ignorable="w14 w15 w16se w16cid">
   <w:docDefaults>
     <w:rPrDefault>
       <w:rPr>
@@ -22556,144 +23028,383 @@
       </w:pPr>
     </w:pPrDefault>
   </w:docDefaults>
-  <w:latentStyles w:defLockedState="0" w:defUIPriority="99" w:defSemiHidden="1" w:defUnhideWhenUsed="1" w:defQFormat="0" w:count="267">
-    <w:lsdException w:name="Normal" w:semiHidden="0" w:uiPriority="0" w:unhideWhenUsed="0" w:qFormat="1"/>
-    <w:lsdException w:name="heading 1" w:semiHidden="0" w:uiPriority="9" w:unhideWhenUsed="0" w:qFormat="1"/>
-    <w:lsdException w:name="heading 2" w:uiPriority="9" w:qFormat="1"/>
-    <w:lsdException w:name="heading 3" w:uiPriority="9" w:qFormat="1"/>
-    <w:lsdException w:name="heading 4" w:uiPriority="9" w:qFormat="1"/>
-    <w:lsdException w:name="heading 5" w:uiPriority="9" w:qFormat="1"/>
-    <w:lsdException w:name="heading 6" w:uiPriority="9" w:qFormat="1"/>
-    <w:lsdException w:name="heading 7" w:uiPriority="9" w:qFormat="1"/>
-    <w:lsdException w:name="heading 8" w:uiPriority="9" w:qFormat="1"/>
-    <w:lsdException w:name="heading 9" w:uiPriority="9" w:qFormat="1"/>
-    <w:lsdException w:name="toc 1" w:uiPriority="39"/>
-    <w:lsdException w:name="toc 2" w:uiPriority="39"/>
-    <w:lsdException w:name="toc 3" w:uiPriority="39"/>
-    <w:lsdException w:name="toc 4" w:uiPriority="39"/>
-    <w:lsdException w:name="toc 5" w:uiPriority="39"/>
-    <w:lsdException w:name="toc 6" w:uiPriority="39"/>
-    <w:lsdException w:name="toc 7" w:uiPriority="39"/>
-    <w:lsdException w:name="toc 8" w:uiPriority="39"/>
-    <w:lsdException w:name="toc 9" w:uiPriority="39"/>
-    <w:lsdException w:name="caption" w:uiPriority="35" w:qFormat="1"/>
-    <w:lsdException w:name="Title" w:semiHidden="0" w:uiPriority="10" w:unhideWhenUsed="0" w:qFormat="1"/>
-    <w:lsdException w:name="Default Paragraph Font" w:uiPriority="1"/>
-    <w:lsdException w:name="Subtitle" w:semiHidden="0" w:uiPriority="11" w:unhideWhenUsed="0" w:qFormat="1"/>
-    <w:lsdException w:name="Strong" w:semiHidden="0" w:uiPriority="22" w:unhideWhenUsed="0" w:qFormat="1"/>
-    <w:lsdException w:name="Emphasis" w:semiHidden="0" w:uiPriority="20" w:unhideWhenUsed="0" w:qFormat="1"/>
-    <w:lsdException w:name="Table Grid" w:semiHidden="0" w:uiPriority="59" w:unhideWhenUsed="0"/>
-    <w:lsdException w:name="Placeholder Text" w:unhideWhenUsed="0"/>
-    <w:lsdException w:name="No Spacing" w:semiHidden="0" w:uiPriority="1" w:unhideWhenUsed="0" w:qFormat="1"/>
-    <w:lsdException w:name="Light Shading" w:semiHidden="0" w:uiPriority="60" w:unhideWhenUsed="0"/>
-    <w:lsdException w:name="Light List" w:semiHidden="0" w:uiPriority="61" w:unhideWhenUsed="0"/>
-    <w:lsdException w:name="Light Grid" w:semiHidden="0" w:uiPriority="62" w:unhideWhenUsed="0"/>
-    <w:lsdException w:name="Medium Shading 1" w:semiHidden="0" w:uiPriority="63" w:unhideWhenUsed="0"/>
-    <w:lsdException w:name="Medium Shading 2" w:semiHidden="0" w:uiPriority="64" w:unhideWhenUsed="0"/>
-    <w:lsdException w:name="Medium List 1" w:semiHidden="0" w:uiPriority="65" w:unhideWhenUsed="0"/>
-    <w:lsdException w:name="Medium List 2" w:semiHidden="0" w:uiPriority="66" w:unhideWhenUsed="0"/>
-    <w:lsdException w:name="Medium Grid 1" w:semiHidden="0" w:uiPriority="67" w:unhideWhenUsed="0"/>
-    <w:lsdException w:name="Medium Grid 2" w:semiHidden="0" w:uiPriority="68" w:unhideWhenUsed="0"/>
-    <w:lsdException w:name="Medium Grid 3" w:semiHidden="0" w:uiPriority="69" w:unhideWhenUsed="0"/>
-    <w:lsdException w:name="Dark List" w:semiHidden="0" w:uiPriority="70" w:unhideWhenUsed="0"/>
-    <w:lsdException w:name="Colorful Shading" w:semiHidden="0" w:uiPriority="71" w:unhideWhenUsed="0"/>
-    <w:lsdException w:name="Colorful List" w:semiHidden="0" w:uiPriority="72" w:unhideWhenUsed="0"/>
-    <w:lsdException w:name="Colorful Grid" w:semiHidden="0" w:uiPriority="73" w:unhideWhenUsed="0"/>
-    <w:lsdException w:name="Light Shading Accent 1" w:semiHidden="0" w:uiPriority="60" w:unhideWhenUsed="0"/>
-    <w:lsdException w:name="Light List Accent 1" w:semiHidden="0" w:uiPriority="61" w:unhideWhenUsed="0"/>
-    <w:lsdException w:name="Light Grid Accent 1" w:semiHidden="0" w:uiPriority="62" w:unhideWhenUsed="0"/>
-    <w:lsdException w:name="Medium Shading 1 Accent 1" w:semiHidden="0" w:uiPriority="63" w:unhideWhenUsed="0"/>
-    <w:lsdException w:name="Medium Shading 2 Accent 1" w:semiHidden="0" w:uiPriority="64" w:unhideWhenUsed="0"/>
-    <w:lsdException w:name="Medium List 1 Accent 1" w:semiHidden="0" w:uiPriority="65" w:unhideWhenUsed="0"/>
-    <w:lsdException w:name="Revision" w:unhideWhenUsed="0"/>
-    <w:lsdException w:name="List Paragraph" w:semiHidden="0" w:uiPriority="34" w:unhideWhenUsed="0" w:qFormat="1"/>
-    <w:lsdException w:name="Quote" w:semiHidden="0" w:uiPriority="29" w:unhideWhenUsed="0" w:qFormat="1"/>
-    <w:lsdException w:name="Intense Quote" w:semiHidden="0" w:uiPriority="30" w:unhideWhenUsed="0" w:qFormat="1"/>
-    <w:lsdException w:name="Medium List 2 Accent 1" w:semiHidden="0" w:uiPriority="66" w:unhideWhenUsed="0"/>
-    <w:lsdException w:name="Medium Grid 1 Accent 1" w:semiHidden="0" w:uiPriority="67" w:unhideWhenUsed="0"/>
-    <w:lsdException w:name="Medium Grid 2 Accent 1" w:semiHidden="0" w:uiPriority="68" w:unhideWhenUsed="0"/>
-    <w:lsdException w:name="Medium Grid 3 Accent 1" w:semiHidden="0" w:uiPriority="69" w:unhideWhenUsed="0"/>
-    <w:lsdException w:name="Dark List Accent 1" w:semiHidden="0" w:uiPriority="70" w:unhideWhenUsed="0"/>
-    <w:lsdException w:name="Colorful Shading Accent 1" w:semiHidden="0" w:uiPriority="71" w:unhideWhenUsed="0"/>
-    <w:lsdException w:name="Colorful List Accent 1" w:semiHidden="0" w:uiPriority="72" w:unhideWhenUsed="0"/>
-    <w:lsdException w:name="Colorful Grid Accent 1" w:semiHidden="0" w:uiPriority="73" w:unhideWhenUsed="0"/>
-    <w:lsdException w:name="Light Shading Accent 2" w:semiHidden="0" w:uiPriority="60" w:unhideWhenUsed="0"/>
-    <w:lsdException w:name="Light List Accent 2" w:semiHidden="0" w:uiPriority="61" w:unhideWhenUsed="0"/>
-    <w:lsdException w:name="Light Grid Accent 2" w:semiHidden="0" w:uiPriority="62" w:unhideWhenUsed="0"/>
-    <w:lsdException w:name="Medium Shading 1 Accent 2" w:semiHidden="0" w:uiPriority="63" w:unhideWhenUsed="0"/>
-    <w:lsdException w:name="Medium Shading 2 Accent 2" w:semiHidden="0" w:uiPriority="64" w:unhideWhenUsed="0"/>
-    <w:lsdException w:name="Medium List 1 Accent 2" w:semiHidden="0" w:uiPriority="65" w:unhideWhenUsed="0"/>
-    <w:lsdException w:name="Medium List 2 Accent 2" w:semiHidden="0" w:uiPriority="66" w:unhideWhenUsed="0"/>
-    <w:lsdException w:name="Medium Grid 1 Accent 2" w:semiHidden="0" w:uiPriority="67" w:unhideWhenUsed="0"/>
-    <w:lsdException w:name="Medium Grid 2 Accent 2" w:semiHidden="0" w:uiPriority="68" w:unhideWhenUsed="0"/>
-    <w:lsdException w:name="Medium Grid 3 Accent 2" w:semiHidden="0" w:uiPriority="69" w:unhideWhenUsed="0"/>
-    <w:lsdException w:name="Dark List Accent 2" w:semiHidden="0" w:uiPriority="70" w:unhideWhenUsed="0"/>
-    <w:lsdException w:name="Colorful Shading Accent 2" w:semiHidden="0" w:uiPriority="71" w:unhideWhenUsed="0"/>
-    <w:lsdException w:name="Colorful List Accent 2" w:semiHidden="0" w:uiPriority="72" w:unhideWhenUsed="0"/>
-    <w:lsdException w:name="Colorful Grid Accent 2" w:semiHidden="0" w:uiPriority="73" w:unhideWhenUsed="0"/>
-    <w:lsdException w:name="Light Shading Accent 3" w:semiHidden="0" w:uiPriority="60" w:unhideWhenUsed="0"/>
-    <w:lsdException w:name="Light List Accent 3" w:semiHidden="0" w:uiPriority="61" w:unhideWhenUsed="0"/>
-    <w:lsdException w:name="Light Grid Accent 3" w:semiHidden="0" w:uiPriority="62" w:unhideWhenUsed="0"/>
-    <w:lsdException w:name="Medium Shading 1 Accent 3" w:semiHidden="0" w:uiPriority="63" w:unhideWhenUsed="0"/>
-    <w:lsdException w:name="Medium Shading 2 Accent 3" w:semiHidden="0" w:uiPriority="64" w:unhideWhenUsed="0"/>
-    <w:lsdException w:name="Medium List 1 Accent 3" w:semiHidden="0" w:uiPriority="65" w:unhideWhenUsed="0"/>
-    <w:lsdException w:name="Medium List 2 Accent 3" w:semiHidden="0" w:uiPriority="66" w:unhideWhenUsed="0"/>
-    <w:lsdException w:name="Medium Grid 1 Accent 3" w:semiHidden="0" w:uiPriority="67" w:unhideWhenUsed="0"/>
-    <w:lsdException w:name="Medium Grid 2 Accent 3" w:semiHidden="0" w:uiPriority="68" w:unhideWhenUsed="0"/>
-    <w:lsdException w:name="Medium Grid 3 Accent 3" w:semiHidden="0" w:uiPriority="69" w:unhideWhenUsed="0"/>
-    <w:lsdException w:name="Dark List Accent 3" w:semiHidden="0" w:uiPriority="70" w:unhideWhenUsed="0"/>
-    <w:lsdException w:name="Colorful Shading Accent 3" w:semiHidden="0" w:uiPriority="71" w:unhideWhenUsed="0"/>
-    <w:lsdException w:name="Colorful List Accent 3" w:semiHidden="0" w:uiPriority="72" w:unhideWhenUsed="0"/>
-    <w:lsdException w:name="Colorful Grid Accent 3" w:semiHidden="0" w:uiPriority="73" w:unhideWhenUsed="0"/>
-    <w:lsdException w:name="Light Shading Accent 4" w:semiHidden="0" w:uiPriority="60" w:unhideWhenUsed="0"/>
-    <w:lsdException w:name="Light List Accent 4" w:semiHidden="0" w:uiPriority="61" w:unhideWhenUsed="0"/>
-    <w:lsdException w:name="Light Grid Accent 4" w:semiHidden="0" w:uiPriority="62" w:unhideWhenUsed="0"/>
-    <w:lsdException w:name="Medium Shading 1 Accent 4" w:semiHidden="0" w:uiPriority="63" w:unhideWhenUsed="0"/>
-    <w:lsdException w:name="Medium Shading 2 Accent 4" w:semiHidden="0" w:uiPriority="64" w:unhideWhenUsed="0"/>
-    <w:lsdException w:name="Medium List 1 Accent 4" w:semiHidden="0" w:uiPriority="65" w:unhideWhenUsed="0"/>
-    <w:lsdException w:name="Medium List 2 Accent 4" w:semiHidden="0" w:uiPriority="66" w:unhideWhenUsed="0"/>
-    <w:lsdException w:name="Medium Grid 1 Accent 4" w:semiHidden="0" w:uiPriority="67" w:unhideWhenUsed="0"/>
-    <w:lsdException w:name="Medium Grid 2 Accent 4" w:semiHidden="0" w:uiPriority="68" w:unhideWhenUsed="0"/>
-    <w:lsdException w:name="Medium Grid 3 Accent 4" w:semiHidden="0" w:uiPriority="69" w:unhideWhenUsed="0"/>
-    <w:lsdException w:name="Dark List Accent 4" w:semiHidden="0" w:uiPriority="70" w:unhideWhenUsed="0"/>
-    <w:lsdException w:name="Colorful Shading Accent 4" w:semiHidden="0" w:uiPriority="71" w:unhideWhenUsed="0"/>
-    <w:lsdException w:name="Colorful List Accent 4" w:semiHidden="0" w:uiPriority="72" w:unhideWhenUsed="0"/>
-    <w:lsdException w:name="Colorful Grid Accent 4" w:semiHidden="0" w:uiPriority="73" w:unhideWhenUsed="0"/>
-    <w:lsdException w:name="Light Shading Accent 5" w:semiHidden="0" w:uiPriority="60" w:unhideWhenUsed="0"/>
-    <w:lsdException w:name="Light List Accent 5" w:semiHidden="0" w:uiPriority="61" w:unhideWhenUsed="0"/>
-    <w:lsdException w:name="Light Grid Accent 5" w:semiHidden="0" w:uiPriority="62" w:unhideWhenUsed="0"/>
-    <w:lsdException w:name="Medium Shading 1 Accent 5" w:semiHidden="0" w:uiPriority="63" w:unhideWhenUsed="0"/>
-    <w:lsdException w:name="Medium Shading 2 Accent 5" w:semiHidden="0" w:uiPriority="64" w:unhideWhenUsed="0"/>
-    <w:lsdException w:name="Medium List 1 Accent 5" w:semiHidden="0" w:uiPriority="65" w:unhideWhenUsed="0"/>
-    <w:lsdException w:name="Medium List 2 Accent 5" w:semiHidden="0" w:uiPriority="66" w:unhideWhenUsed="0"/>
-    <w:lsdException w:name="Medium Grid 1 Accent 5" w:semiHidden="0" w:uiPriority="67" w:unhideWhenUsed="0"/>
-    <w:lsdException w:name="Medium Grid 2 Accent 5" w:semiHidden="0" w:uiPriority="68" w:unhideWhenUsed="0"/>
-    <w:lsdException w:name="Medium Grid 3 Accent 5" w:semiHidden="0" w:uiPriority="69" w:unhideWhenUsed="0"/>
-    <w:lsdException w:name="Dark List Accent 5" w:semiHidden="0" w:uiPriority="70" w:unhideWhenUsed="0"/>
-    <w:lsdException w:name="Colorful Shading Accent 5" w:semiHidden="0" w:uiPriority="71" w:unhideWhenUsed="0"/>
-    <w:lsdException w:name="Colorful List Accent 5" w:semiHidden="0" w:uiPriority="72" w:unhideWhenUsed="0"/>
-    <w:lsdException w:name="Colorful Grid Accent 5" w:semiHidden="0" w:uiPriority="73" w:unhideWhenUsed="0"/>
-    <w:lsdException w:name="Light Shading Accent 6" w:semiHidden="0" w:uiPriority="60" w:unhideWhenUsed="0"/>
-    <w:lsdException w:name="Light List Accent 6" w:semiHidden="0" w:uiPriority="61" w:unhideWhenUsed="0"/>
-    <w:lsdException w:name="Light Grid Accent 6" w:semiHidden="0" w:uiPriority="62" w:unhideWhenUsed="0"/>
-    <w:lsdException w:name="Medium Shading 1 Accent 6" w:semiHidden="0" w:uiPriority="63" w:unhideWhenUsed="0"/>
-    <w:lsdException w:name="Medium Shading 2 Accent 6" w:semiHidden="0" w:uiPriority="64" w:unhideWhenUsed="0"/>
-    <w:lsdException w:name="Medium List 1 Accent 6" w:semiHidden="0" w:uiPriority="65" w:unhideWhenUsed="0"/>
-    <w:lsdException w:name="Medium List 2 Accent 6" w:semiHidden="0" w:uiPriority="66" w:unhideWhenUsed="0"/>
-    <w:lsdException w:name="Medium Grid 1 Accent 6" w:semiHidden="0" w:uiPriority="67" w:unhideWhenUsed="0"/>
-    <w:lsdException w:name="Medium Grid 2 Accent 6" w:semiHidden="0" w:uiPriority="68" w:unhideWhenUsed="0"/>
-    <w:lsdException w:name="Medium Grid 3 Accent 6" w:semiHidden="0" w:uiPriority="69" w:unhideWhenUsed="0"/>
-    <w:lsdException w:name="Dark List Accent 6" w:semiHidden="0" w:uiPriority="70" w:unhideWhenUsed="0"/>
-    <w:lsdException w:name="Colorful Shading Accent 6" w:semiHidden="0" w:uiPriority="71" w:unhideWhenUsed="0"/>
-    <w:lsdException w:name="Colorful List Accent 6" w:semiHidden="0" w:uiPriority="72" w:unhideWhenUsed="0"/>
-    <w:lsdException w:name="Colorful Grid Accent 6" w:semiHidden="0" w:uiPriority="73" w:unhideWhenUsed="0"/>
-    <w:lsdException w:name="Subtle Emphasis" w:semiHidden="0" w:uiPriority="19" w:unhideWhenUsed="0" w:qFormat="1"/>
-    <w:lsdException w:name="Intense Emphasis" w:semiHidden="0" w:uiPriority="21" w:unhideWhenUsed="0" w:qFormat="1"/>
-    <w:lsdException w:name="Subtle Reference" w:semiHidden="0" w:uiPriority="31" w:unhideWhenUsed="0" w:qFormat="1"/>
-    <w:lsdException w:name="Intense Reference" w:semiHidden="0" w:uiPriority="32" w:unhideWhenUsed="0" w:qFormat="1"/>
-    <w:lsdException w:name="Book Title" w:semiHidden="0" w:uiPriority="33" w:unhideWhenUsed="0" w:qFormat="1"/>
-    <w:lsdException w:name="Bibliography" w:uiPriority="37"/>
-    <w:lsdException w:name="TOC Heading" w:uiPriority="39" w:qFormat="1"/>
+  <w:latentStyles w:defLockedState="0" w:defUIPriority="99" w:defSemiHidden="0" w:defUnhideWhenUsed="0" w:defQFormat="0" w:count="376">
+    <w:lsdException w:name="Normal" w:uiPriority="0" w:qFormat="1"/>
+    <w:lsdException w:name="heading 1" w:uiPriority="9" w:qFormat="1"/>
+    <w:lsdException w:name="heading 2" w:semiHidden="1" w:uiPriority="9" w:unhideWhenUsed="1" w:qFormat="1"/>
+    <w:lsdException w:name="heading 3" w:semiHidden="1" w:uiPriority="9" w:unhideWhenUsed="1" w:qFormat="1"/>
+    <w:lsdException w:name="heading 4" w:semiHidden="1" w:uiPriority="9" w:unhideWhenUsed="1" w:qFormat="1"/>
+    <w:lsdException w:name="heading 5" w:semiHidden="1" w:uiPriority="9" w:unhideWhenUsed="1" w:qFormat="1"/>
+    <w:lsdException w:name="heading 6" w:semiHidden="1" w:uiPriority="9" w:unhideWhenUsed="1" w:qFormat="1"/>
+    <w:lsdException w:name="heading 7" w:semiHidden="1" w:uiPriority="9" w:unhideWhenUsed="1" w:qFormat="1"/>
+    <w:lsdException w:name="heading 8" w:semiHidden="1" w:uiPriority="9" w:unhideWhenUsed="1" w:qFormat="1"/>
+    <w:lsdException w:name="heading 9" w:semiHidden="1" w:uiPriority="9" w:unhideWhenUsed="1" w:qFormat="1"/>
+    <w:lsdException w:name="index 1" w:semiHidden="1" w:unhideWhenUsed="1"/>
+    <w:lsdException w:name="index 2" w:semiHidden="1" w:unhideWhenUsed="1"/>
+    <w:lsdException w:name="index 3" w:semiHidden="1" w:unhideWhenUsed="1"/>
+    <w:lsdException w:name="index 4" w:semiHidden="1" w:unhideWhenUsed="1"/>
+    <w:lsdException w:name="index 5" w:semiHidden="1" w:unhideWhenUsed="1"/>
+    <w:lsdException w:name="index 6" w:semiHidden="1" w:unhideWhenUsed="1"/>
+    <w:lsdException w:name="index 7" w:semiHidden="1" w:unhideWhenUsed="1"/>
+    <w:lsdException w:name="index 8" w:semiHidden="1" w:unhideWhenUsed="1"/>
+    <w:lsdException w:name="index 9" w:semiHidden="1" w:unhideWhenUsed="1"/>
+    <w:lsdException w:name="toc 1" w:semiHidden="1" w:uiPriority="39" w:unhideWhenUsed="1"/>
+    <w:lsdException w:name="toc 2" w:semiHidden="1" w:uiPriority="39" w:unhideWhenUsed="1"/>
+    <w:lsdException w:name="toc 3" w:semiHidden="1" w:uiPriority="39" w:unhideWhenUsed="1"/>
+    <w:lsdException w:name="toc 4" w:semiHidden="1" w:uiPriority="39" w:unhideWhenUsed="1"/>
+    <w:lsdException w:name="toc 5" w:semiHidden="1" w:uiPriority="39" w:unhideWhenUsed="1"/>
+    <w:lsdException w:name="toc 6" w:semiHidden="1" w:uiPriority="39" w:unhideWhenUsed="1"/>
+    <w:lsdException w:name="toc 7" w:semiHidden="1" w:uiPriority="39" w:unhideWhenUsed="1"/>
+    <w:lsdException w:name="toc 8" w:semiHidden="1" w:uiPriority="39" w:unhideWhenUsed="1"/>
+    <w:lsdException w:name="toc 9" w:semiHidden="1" w:uiPriority="39" w:unhideWhenUsed="1"/>
+    <w:lsdException w:name="Normal Indent" w:semiHidden="1" w:unhideWhenUsed="1"/>
+    <w:lsdException w:name="footnote text" w:semiHidden="1" w:unhideWhenUsed="1"/>
+    <w:lsdException w:name="annotation text" w:semiHidden="1" w:unhideWhenUsed="1"/>
+    <w:lsdException w:name="header" w:semiHidden="1" w:unhideWhenUsed="1"/>
+    <w:lsdException w:name="footer" w:semiHidden="1" w:unhideWhenUsed="1"/>
+    <w:lsdException w:name="index heading" w:semiHidden="1" w:unhideWhenUsed="1"/>
+    <w:lsdException w:name="caption" w:semiHidden="1" w:uiPriority="35" w:unhideWhenUsed="1" w:qFormat="1"/>
+    <w:lsdException w:name="table of figures" w:semiHidden="1" w:unhideWhenUsed="1"/>
+    <w:lsdException w:name="envelope address" w:semiHidden="1" w:unhideWhenUsed="1"/>
+    <w:lsdException w:name="envelope return" w:semiHidden="1" w:unhideWhenUsed="1"/>
+    <w:lsdException w:name="footnote reference" w:semiHidden="1" w:unhideWhenUsed="1"/>
+    <w:lsdException w:name="annotation reference" w:semiHidden="1" w:unhideWhenUsed="1"/>
+    <w:lsdException w:name="line number" w:semiHidden="1" w:unhideWhenUsed="1"/>
+    <w:lsdException w:name="page number" w:semiHidden="1" w:unhideWhenUsed="1"/>
+    <w:lsdException w:name="endnote reference" w:semiHidden="1" w:unhideWhenUsed="1"/>
+    <w:lsdException w:name="endnote text" w:semiHidden="1" w:unhideWhenUsed="1"/>
+    <w:lsdException w:name="table of authorities" w:semiHidden="1" w:unhideWhenUsed="1"/>
+    <w:lsdException w:name="macro" w:semiHidden="1" w:unhideWhenUsed="1"/>
+    <w:lsdException w:name="toa heading" w:semiHidden="1" w:unhideWhenUsed="1"/>
+    <w:lsdException w:name="List" w:semiHidden="1" w:unhideWhenUsed="1"/>
+    <w:lsdException w:name="List Bullet" w:semiHidden="1" w:unhideWhenUsed="1"/>
+    <w:lsdException w:name="List Number" w:semiHidden="1" w:unhideWhenUsed="1"/>
+    <w:lsdException w:name="List 2" w:semiHidden="1" w:unhideWhenUsed="1"/>
+    <w:lsdException w:name="List 3" w:semiHidden="1" w:unhideWhenUsed="1"/>
+    <w:lsdException w:name="List 4" w:semiHidden="1" w:unhideWhenUsed="1"/>
+    <w:lsdException w:name="List 5" w:semiHidden="1" w:unhideWhenUsed="1"/>
+    <w:lsdException w:name="List Bullet 2" w:semiHidden="1" w:unhideWhenUsed="1"/>
+    <w:lsdException w:name="List Bullet 3" w:semiHidden="1" w:unhideWhenUsed="1"/>
+    <w:lsdException w:name="List Bullet 4" w:semiHidden="1" w:unhideWhenUsed="1"/>
+    <w:lsdException w:name="List Bullet 5" w:semiHidden="1" w:unhideWhenUsed="1"/>
+    <w:lsdException w:name="List Number 2" w:semiHidden="1" w:unhideWhenUsed="1"/>
+    <w:lsdException w:name="List Number 3" w:semiHidden="1" w:unhideWhenUsed="1"/>
+    <w:lsdException w:name="List Number 4" w:semiHidden="1" w:unhideWhenUsed="1"/>
+    <w:lsdException w:name="List Number 5" w:semiHidden="1" w:unhideWhenUsed="1"/>
+    <w:lsdException w:name="Title" w:uiPriority="10" w:qFormat="1"/>
+    <w:lsdException w:name="Closing" w:semiHidden="1" w:unhideWhenUsed="1"/>
+    <w:lsdException w:name="Signature" w:semiHidden="1" w:unhideWhenUsed="1"/>
+    <w:lsdException w:name="Default Paragraph Font" w:semiHidden="1" w:uiPriority="1" w:unhideWhenUsed="1"/>
+    <w:lsdException w:name="Body Text" w:semiHidden="1" w:unhideWhenUsed="1"/>
+    <w:lsdException w:name="Body Text Indent" w:semiHidden="1" w:unhideWhenUsed="1"/>
+    <w:lsdException w:name="List Continue" w:semiHidden="1" w:unhideWhenUsed="1"/>
+    <w:lsdException w:name="List Continue 2" w:semiHidden="1" w:unhideWhenUsed="1"/>
+    <w:lsdException w:name="List Continue 3" w:semiHidden="1" w:unhideWhenUsed="1"/>
+    <w:lsdException w:name="List Continue 4" w:semiHidden="1" w:unhideWhenUsed="1"/>
+    <w:lsdException w:name="List Continue 5" w:semiHidden="1" w:unhideWhenUsed="1"/>
+    <w:lsdException w:name="Message Header" w:semiHidden="1" w:unhideWhenUsed="1"/>
+    <w:lsdException w:name="Subtitle" w:uiPriority="11" w:qFormat="1"/>
+    <w:lsdException w:name="Salutation" w:semiHidden="1" w:unhideWhenUsed="1"/>
+    <w:lsdException w:name="Date" w:semiHidden="1" w:unhideWhenUsed="1"/>
+    <w:lsdException w:name="Body Text First Indent" w:semiHidden="1" w:unhideWhenUsed="1"/>
+    <w:lsdException w:name="Body Text First Indent 2" w:semiHidden="1" w:unhideWhenUsed="1"/>
+    <w:lsdException w:name="Note Heading" w:semiHidden="1" w:unhideWhenUsed="1"/>
+    <w:lsdException w:name="Body Text 2" w:semiHidden="1" w:unhideWhenUsed="1"/>
+    <w:lsdException w:name="Body Text 3" w:semiHidden="1" w:unhideWhenUsed="1"/>
+    <w:lsdException w:name="Body Text Indent 2" w:semiHidden="1" w:unhideWhenUsed="1"/>
+    <w:lsdException w:name="Body Text Indent 3" w:semiHidden="1" w:unhideWhenUsed="1"/>
+    <w:lsdException w:name="Block Text" w:semiHidden="1" w:unhideWhenUsed="1"/>
+    <w:lsdException w:name="Hyperlink" w:semiHidden="1" w:unhideWhenUsed="1"/>
+    <w:lsdException w:name="FollowedHyperlink" w:semiHidden="1" w:unhideWhenUsed="1"/>
+    <w:lsdException w:name="Strong" w:uiPriority="22" w:qFormat="1"/>
+    <w:lsdException w:name="Emphasis" w:uiPriority="20" w:qFormat="1"/>
+    <w:lsdException w:name="Document Map" w:semiHidden="1" w:unhideWhenUsed="1"/>
+    <w:lsdException w:name="Plain Text" w:semiHidden="1" w:unhideWhenUsed="1"/>
+    <w:lsdException w:name="E-mail Signature" w:semiHidden="1" w:unhideWhenUsed="1"/>
+    <w:lsdException w:name="HTML Top of Form" w:semiHidden="1" w:unhideWhenUsed="1"/>
+    <w:lsdException w:name="HTML Bottom of Form" w:semiHidden="1" w:unhideWhenUsed="1"/>
+    <w:lsdException w:name="Normal (Web)" w:semiHidden="1" w:unhideWhenUsed="1"/>
+    <w:lsdException w:name="HTML Acronym" w:semiHidden="1" w:unhideWhenUsed="1"/>
+    <w:lsdException w:name="HTML Address" w:semiHidden="1" w:unhideWhenUsed="1"/>
+    <w:lsdException w:name="HTML Cite" w:semiHidden="1" w:unhideWhenUsed="1"/>
+    <w:lsdException w:name="HTML Code" w:semiHidden="1" w:unhideWhenUsed="1"/>
+    <w:lsdException w:name="HTML Definition" w:semiHidden="1" w:unhideWhenUsed="1"/>
+    <w:lsdException w:name="HTML Keyboard" w:semiHidden="1" w:unhideWhenUsed="1"/>
+    <w:lsdException w:name="HTML Preformatted" w:semiHidden="1" w:unhideWhenUsed="1"/>
+    <w:lsdException w:name="HTML Sample" w:semiHidden="1" w:unhideWhenUsed="1"/>
+    <w:lsdException w:name="HTML Typewriter" w:semiHidden="1" w:unhideWhenUsed="1"/>
+    <w:lsdException w:name="HTML Variable" w:semiHidden="1" w:unhideWhenUsed="1"/>
+    <w:lsdException w:name="Normal Table" w:semiHidden="1" w:unhideWhenUsed="1"/>
+    <w:lsdException w:name="annotation subject" w:semiHidden="1" w:unhideWhenUsed="1"/>
+    <w:lsdException w:name="No List" w:semiHidden="1" w:unhideWhenUsed="1"/>
+    <w:lsdException w:name="Outline List 1" w:semiHidden="1" w:unhideWhenUsed="1"/>
+    <w:lsdException w:name="Outline List 2" w:semiHidden="1" w:unhideWhenUsed="1"/>
+    <w:lsdException w:name="Outline List 3" w:semiHidden="1" w:unhideWhenUsed="1"/>
+    <w:lsdException w:name="Table Simple 1" w:semiHidden="1" w:unhideWhenUsed="1"/>
+    <w:lsdException w:name="Table Simple 2" w:semiHidden="1" w:unhideWhenUsed="1"/>
+    <w:lsdException w:name="Table Simple 3" w:semiHidden="1" w:unhideWhenUsed="1"/>
+    <w:lsdException w:name="Table Classic 1" w:semiHidden="1" w:unhideWhenUsed="1"/>
+    <w:lsdException w:name="Table Classic 2" w:semiHidden="1" w:unhideWhenUsed="1"/>
+    <w:lsdException w:name="Table Classic 3" w:semiHidden="1" w:unhideWhenUsed="1"/>
+    <w:lsdException w:name="Table Classic 4" w:semiHidden="1" w:unhideWhenUsed="1"/>
+    <w:lsdException w:name="Table Colorful 1" w:semiHidden="1" w:unhideWhenUsed="1"/>
+    <w:lsdException w:name="Table Colorful 2" w:semiHidden="1" w:unhideWhenUsed="1"/>
+    <w:lsdException w:name="Table Colorful 3" w:semiHidden="1" w:unhideWhenUsed="1"/>
+    <w:lsdException w:name="Table Columns 1" w:semiHidden="1" w:unhideWhenUsed="1"/>
+    <w:lsdException w:name="Table Columns 2" w:semiHidden="1" w:unhideWhenUsed="1"/>
+    <w:lsdException w:name="Table Columns 3" w:semiHidden="1" w:unhideWhenUsed="1"/>
+    <w:lsdException w:name="Table Columns 4" w:semiHidden="1" w:unhideWhenUsed="1"/>
+    <w:lsdException w:name="Table Columns 5" w:semiHidden="1" w:unhideWhenUsed="1"/>
+    <w:lsdException w:name="Table Grid 1" w:semiHidden="1" w:unhideWhenUsed="1"/>
+    <w:lsdException w:name="Table Grid 2" w:semiHidden="1" w:unhideWhenUsed="1"/>
+    <w:lsdException w:name="Table Grid 3" w:semiHidden="1" w:unhideWhenUsed="1"/>
+    <w:lsdException w:name="Table Grid 4" w:semiHidden="1" w:unhideWhenUsed="1"/>
+    <w:lsdException w:name="Table Grid 5" w:semiHidden="1" w:unhideWhenUsed="1"/>
+    <w:lsdException w:name="Table Grid 6" w:semiHidden="1" w:unhideWhenUsed="1"/>
+    <w:lsdException w:name="Table Grid 7" w:semiHidden="1" w:unhideWhenUsed="1"/>
+    <w:lsdException w:name="Table Grid 8" w:semiHidden="1" w:unhideWhenUsed="1"/>
+    <w:lsdException w:name="Table List 1" w:semiHidden="1" w:unhideWhenUsed="1"/>
+    <w:lsdException w:name="Table List 2" w:semiHidden="1" w:unhideWhenUsed="1"/>
+    <w:lsdException w:name="Table List 3" w:semiHidden="1" w:unhideWhenUsed="1"/>
+    <w:lsdException w:name="Table List 4" w:semiHidden="1" w:unhideWhenUsed="1"/>
+    <w:lsdException w:name="Table List 5" w:semiHidden="1" w:unhideWhenUsed="1"/>
+    <w:lsdException w:name="Table List 6" w:semiHidden="1" w:unhideWhenUsed="1"/>
+    <w:lsdException w:name="Table List 7" w:semiHidden="1" w:unhideWhenUsed="1"/>
+    <w:lsdException w:name="Table List 8" w:semiHidden="1" w:unhideWhenUsed="1"/>
+    <w:lsdException w:name="Table 3D effects 1" w:semiHidden="1" w:unhideWhenUsed="1"/>
+    <w:lsdException w:name="Table 3D effects 2" w:semiHidden="1" w:unhideWhenUsed="1"/>
+    <w:lsdException w:name="Table 3D effects 3" w:semiHidden="1" w:unhideWhenUsed="1"/>
+    <w:lsdException w:name="Table Contemporary" w:semiHidden="1" w:unhideWhenUsed="1"/>
+    <w:lsdException w:name="Table Elegant" w:semiHidden="1" w:unhideWhenUsed="1"/>
+    <w:lsdException w:name="Table Professional" w:semiHidden="1" w:unhideWhenUsed="1"/>
+    <w:lsdException w:name="Table Subtle 1" w:semiHidden="1" w:unhideWhenUsed="1"/>
+    <w:lsdException w:name="Table Subtle 2" w:semiHidden="1" w:unhideWhenUsed="1"/>
+    <w:lsdException w:name="Table Web 1" w:semiHidden="1" w:unhideWhenUsed="1"/>
+    <w:lsdException w:name="Table Web 2" w:semiHidden="1" w:unhideWhenUsed="1"/>
+    <w:lsdException w:name="Table Web 3" w:semiHidden="1" w:unhideWhenUsed="1"/>
+    <w:lsdException w:name="Balloon Text" w:semiHidden="1" w:unhideWhenUsed="1"/>
+    <w:lsdException w:name="Table Grid" w:semiHidden="1" w:uiPriority="59" w:unhideWhenUsed="1"/>
+    <w:lsdException w:name="Table Theme" w:semiHidden="1" w:unhideWhenUsed="1"/>
+    <w:lsdException w:name="Placeholder Text" w:semiHidden="1"/>
+    <w:lsdException w:name="No Spacing" w:uiPriority="1" w:qFormat="1"/>
+    <w:lsdException w:name="Light Shading" w:uiPriority="60"/>
+    <w:lsdException w:name="Light List" w:uiPriority="61"/>
+    <w:lsdException w:name="Light Grid" w:uiPriority="62"/>
+    <w:lsdException w:name="Medium Shading 1" w:uiPriority="63"/>
+    <w:lsdException w:name="Medium Shading 2" w:uiPriority="64"/>
+    <w:lsdException w:name="Medium List 1" w:uiPriority="65"/>
+    <w:lsdException w:name="Medium List 2" w:uiPriority="66"/>
+    <w:lsdException w:name="Medium Grid 1" w:uiPriority="67"/>
+    <w:lsdException w:name="Medium Grid 2" w:uiPriority="68"/>
+    <w:lsdException w:name="Medium Grid 3" w:uiPriority="69"/>
+    <w:lsdException w:name="Dark List" w:uiPriority="70"/>
+    <w:lsdException w:name="Colorful Shading" w:uiPriority="71"/>
+    <w:lsdException w:name="Colorful List" w:uiPriority="72"/>
+    <w:lsdException w:name="Colorful Grid" w:uiPriority="73"/>
+    <w:lsdException w:name="Light Shading Accent 1" w:uiPriority="60"/>
+    <w:lsdException w:name="Light List Accent 1" w:uiPriority="61"/>
+    <w:lsdException w:name="Light Grid Accent 1" w:uiPriority="62"/>
+    <w:lsdException w:name="Medium Shading 1 Accent 1" w:uiPriority="63"/>
+    <w:lsdException w:name="Medium Shading 2 Accent 1" w:uiPriority="64"/>
+    <w:lsdException w:name="Medium List 1 Accent 1" w:uiPriority="65"/>
+    <w:lsdException w:name="Revision" w:semiHidden="1"/>
+    <w:lsdException w:name="List Paragraph" w:uiPriority="34" w:qFormat="1"/>
+    <w:lsdException w:name="Quote" w:uiPriority="29" w:qFormat="1"/>
+    <w:lsdException w:name="Intense Quote" w:uiPriority="30" w:qFormat="1"/>
+    <w:lsdException w:name="Medium List 2 Accent 1" w:uiPriority="66"/>
+    <w:lsdException w:name="Medium Grid 1 Accent 1" w:uiPriority="67"/>
+    <w:lsdException w:name="Medium Grid 2 Accent 1" w:uiPriority="68"/>
+    <w:lsdException w:name="Medium Grid 3 Accent 1" w:uiPriority="69"/>
+    <w:lsdException w:name="Dark List Accent 1" w:uiPriority="70"/>
+    <w:lsdException w:name="Colorful Shading Accent 1" w:uiPriority="71"/>
+    <w:lsdException w:name="Colorful List Accent 1" w:uiPriority="72"/>
+    <w:lsdException w:name="Colorful Grid Accent 1" w:uiPriority="73"/>
+    <w:lsdException w:name="Light Shading Accent 2" w:uiPriority="60"/>
+    <w:lsdException w:name="Light List Accent 2" w:uiPriority="61"/>
+    <w:lsdException w:name="Light Grid Accent 2" w:uiPriority="62"/>
+    <w:lsdException w:name="Medium Shading 1 Accent 2" w:uiPriority="63"/>
+    <w:lsdException w:name="Medium Shading 2 Accent 2" w:uiPriority="64"/>
+    <w:lsdException w:name="Medium List 1 Accent 2" w:uiPriority="65"/>
+    <w:lsdException w:name="Medium List 2 Accent 2" w:uiPriority="66"/>
+    <w:lsdException w:name="Medium Grid 1 Accent 2" w:uiPriority="67"/>
+    <w:lsdException w:name="Medium Grid 2 Accent 2" w:uiPriority="68"/>
+    <w:lsdException w:name="Medium Grid 3 Accent 2" w:uiPriority="69"/>
+    <w:lsdException w:name="Dark List Accent 2" w:uiPriority="70"/>
+    <w:lsdException w:name="Colorful Shading Accent 2" w:uiPriority="71"/>
+    <w:lsdException w:name="Colorful List Accent 2" w:uiPriority="72"/>
+    <w:lsdException w:name="Colorful Grid Accent 2" w:uiPriority="73"/>
+    <w:lsdException w:name="Light Shading Accent 3" w:uiPriority="60"/>
+    <w:lsdException w:name="Light List Accent 3" w:uiPriority="61"/>
+    <w:lsdException w:name="Light Grid Accent 3" w:uiPriority="62"/>
+    <w:lsdException w:name="Medium Shading 1 Accent 3" w:uiPriority="63"/>
+    <w:lsdException w:name="Medium Shading 2 Accent 3" w:uiPriority="64"/>
+    <w:lsdException w:name="Medium List 1 Accent 3" w:uiPriority="65"/>
+    <w:lsdException w:name="Medium List 2 Accent 3" w:uiPriority="66"/>
+    <w:lsdException w:name="Medium Grid 1 Accent 3" w:uiPriority="67"/>
+    <w:lsdException w:name="Medium Grid 2 Accent 3" w:uiPriority="68"/>
+    <w:lsdException w:name="Medium Grid 3 Accent 3" w:uiPriority="69"/>
+    <w:lsdException w:name="Dark List Accent 3" w:uiPriority="70"/>
+    <w:lsdException w:name="Colorful Shading Accent 3" w:uiPriority="71"/>
+    <w:lsdException w:name="Colorful List Accent 3" w:uiPriority="72"/>
+    <w:lsdException w:name="Colorful Grid Accent 3" w:uiPriority="73"/>
+    <w:lsdException w:name="Light Shading Accent 4" w:uiPriority="60"/>
+    <w:lsdException w:name="Light List Accent 4" w:uiPriority="61"/>
+    <w:lsdException w:name="Light Grid Accent 4" w:uiPriority="62"/>
+    <w:lsdException w:name="Medium Shading 1 Accent 4" w:uiPriority="63"/>
+    <w:lsdException w:name="Medium Shading 2 Accent 4" w:uiPriority="64"/>
+    <w:lsdException w:name="Medium List 1 Accent 4" w:uiPriority="65"/>
+    <w:lsdException w:name="Medium List 2 Accent 4" w:uiPriority="66"/>
+    <w:lsdException w:name="Medium Grid 1 Accent 4" w:uiPriority="67"/>
+    <w:lsdException w:name="Medium Grid 2 Accent 4" w:uiPriority="68"/>
+    <w:lsdException w:name="Medium Grid 3 Accent 4" w:uiPriority="69"/>
+    <w:lsdException w:name="Dark List Accent 4" w:uiPriority="70"/>
+    <w:lsdException w:name="Colorful Shading Accent 4" w:uiPriority="71"/>
+    <w:lsdException w:name="Colorful List Accent 4" w:uiPriority="72"/>
+    <w:lsdException w:name="Colorful Grid Accent 4" w:uiPriority="73"/>
+    <w:lsdException w:name="Light Shading Accent 5" w:uiPriority="60"/>
+    <w:lsdException w:name="Light List Accent 5" w:uiPriority="61"/>
+    <w:lsdException w:name="Light Grid Accent 5" w:uiPriority="62"/>
+    <w:lsdException w:name="Medium Shading 1 Accent 5" w:uiPriority="63"/>
+    <w:lsdException w:name="Medium Shading 2 Accent 5" w:uiPriority="64"/>
+    <w:lsdException w:name="Medium List 1 Accent 5" w:uiPriority="65"/>
+    <w:lsdException w:name="Medium List 2 Accent 5" w:uiPriority="66"/>
+    <w:lsdException w:name="Medium Grid 1 Accent 5" w:uiPriority="67"/>
+    <w:lsdException w:name="Medium Grid 2 Accent 5" w:uiPriority="68"/>
+    <w:lsdException w:name="Medium Grid 3 Accent 5" w:uiPriority="69"/>
+    <w:lsdException w:name="Dark List Accent 5" w:uiPriority="70"/>
+    <w:lsdException w:name="Colorful Shading Accent 5" w:uiPriority="71"/>
+    <w:lsdException w:name="Colorful List Accent 5" w:uiPriority="72"/>
+    <w:lsdException w:name="Colorful Grid Accent 5" w:uiPriority="73"/>
+    <w:lsdException w:name="Light Shading Accent 6" w:uiPriority="60"/>
+    <w:lsdException w:name="Light List Accent 6" w:uiPriority="61"/>
+    <w:lsdException w:name="Light Grid Accent 6" w:uiPriority="62"/>
+    <w:lsdException w:name="Medium Shading 1 Accent 6" w:uiPriority="63"/>
+    <w:lsdException w:name="Medium Shading 2 Accent 6" w:uiPriority="64"/>
+    <w:lsdException w:name="Medium List 1 Accent 6" w:uiPriority="65"/>
+    <w:lsdException w:name="Medium List 2 Accent 6" w:uiPriority="66"/>
+    <w:lsdException w:name="Medium Grid 1 Accent 6" w:uiPriority="67"/>
+    <w:lsdException w:name="Medium Grid 2 Accent 6" w:uiPriority="68"/>
+    <w:lsdException w:name="Medium Grid 3 Accent 6" w:uiPriority="69"/>
+    <w:lsdException w:name="Dark List Accent 6" w:uiPriority="70"/>
+    <w:lsdException w:name="Colorful Shading Accent 6" w:uiPriority="71"/>
+    <w:lsdException w:name="Colorful List Accent 6" w:uiPriority="72"/>
+    <w:lsdException w:name="Colorful Grid Accent 6" w:uiPriority="73"/>
+    <w:lsdException w:name="Subtle Emphasis" w:uiPriority="19" w:qFormat="1"/>
+    <w:lsdException w:name="Intense Emphasis" w:uiPriority="21" w:qFormat="1"/>
+    <w:lsdException w:name="Subtle Reference" w:uiPriority="31" w:qFormat="1"/>
+    <w:lsdException w:name="Intense Reference" w:uiPriority="32" w:qFormat="1"/>
+    <w:lsdException w:name="Book Title" w:uiPriority="33" w:qFormat="1"/>
+    <w:lsdException w:name="Bibliography" w:semiHidden="1" w:uiPriority="37" w:unhideWhenUsed="1"/>
+    <w:lsdException w:name="TOC Heading" w:semiHidden="1" w:uiPriority="39" w:unhideWhenUsed="1" w:qFormat="1"/>
+    <w:lsdException w:name="Plain Table 1" w:uiPriority="41"/>
+    <w:lsdException w:name="Plain Table 2" w:uiPriority="42"/>
+    <w:lsdException w:name="Plain Table 3" w:uiPriority="43"/>
+    <w:lsdException w:name="Plain Table 4" w:uiPriority="44"/>
+    <w:lsdException w:name="Plain Table 5" w:uiPriority="45"/>
+    <w:lsdException w:name="Grid Table Light" w:uiPriority="40"/>
+    <w:lsdException w:name="Grid Table 1 Light" w:uiPriority="46"/>
+    <w:lsdException w:name="Grid Table 2" w:uiPriority="47"/>
+    <w:lsdException w:name="Grid Table 3" w:uiPriority="48"/>
+    <w:lsdException w:name="Grid Table 4" w:uiPriority="49"/>
+    <w:lsdException w:name="Grid Table 5 Dark" w:uiPriority="50"/>
+    <w:lsdException w:name="Grid Table 6 Colorful" w:uiPriority="51"/>
+    <w:lsdException w:name="Grid Table 7 Colorful" w:uiPriority="52"/>
+    <w:lsdException w:name="Grid Table 1 Light Accent 1" w:uiPriority="46"/>
+    <w:lsdException w:name="Grid Table 2 Accent 1" w:uiPriority="47"/>
+    <w:lsdException w:name="Grid Table 3 Accent 1" w:uiPriority="48"/>
+    <w:lsdException w:name="Grid Table 4 Accent 1" w:uiPriority="49"/>
+    <w:lsdException w:name="Grid Table 5 Dark Accent 1" w:uiPriority="50"/>
+    <w:lsdException w:name="Grid Table 6 Colorful Accent 1" w:uiPriority="51"/>
+    <w:lsdException w:name="Grid Table 7 Colorful Accent 1" w:uiPriority="52"/>
+    <w:lsdException w:name="Grid Table 1 Light Accent 2" w:uiPriority="46"/>
+    <w:lsdException w:name="Grid Table 2 Accent 2" w:uiPriority="47"/>
+    <w:lsdException w:name="Grid Table 3 Accent 2" w:uiPriority="48"/>
+    <w:lsdException w:name="Grid Table 4 Accent 2" w:uiPriority="49"/>
+    <w:lsdException w:name="Grid Table 5 Dark Accent 2" w:uiPriority="50"/>
+    <w:lsdException w:name="Grid Table 6 Colorful Accent 2" w:uiPriority="51"/>
+    <w:lsdException w:name="Grid Table 7 Colorful Accent 2" w:uiPriority="52"/>
+    <w:lsdException w:name="Grid Table 1 Light Accent 3" w:uiPriority="46"/>
+    <w:lsdException w:name="Grid Table 2 Accent 3" w:uiPriority="47"/>
+    <w:lsdException w:name="Grid Table 3 Accent 3" w:uiPriority="48"/>
+    <w:lsdException w:name="Grid Table 4 Accent 3" w:uiPriority="49"/>
+    <w:lsdException w:name="Grid Table 5 Dark Accent 3" w:uiPriority="50"/>
+    <w:lsdException w:name="Grid Table 6 Colorful Accent 3" w:uiPriority="51"/>
+    <w:lsdException w:name="Grid Table 7 Colorful Accent 3" w:uiPriority="52"/>
+    <w:lsdException w:name="Grid Table 1 Light Accent 4" w:uiPriority="46"/>
+    <w:lsdException w:name="Grid Table 2 Accent 4" w:uiPriority="47"/>
+    <w:lsdException w:name="Grid Table 3 Accent 4" w:uiPriority="48"/>
+    <w:lsdException w:name="Grid Table 4 Accent 4" w:uiPriority="49"/>
+    <w:lsdException w:name="Grid Table 5 Dark Accent 4" w:uiPriority="50"/>
+    <w:lsdException w:name="Grid Table 6 Colorful Accent 4" w:uiPriority="51"/>
+    <w:lsdException w:name="Grid Table 7 Colorful Accent 4" w:uiPriority="52"/>
+    <w:lsdException w:name="Grid Table 1 Light Accent 5" w:uiPriority="46"/>
+    <w:lsdException w:name="Grid Table 2 Accent 5" w:uiPriority="47"/>
+    <w:lsdException w:name="Grid Table 3 Accent 5" w:uiPriority="48"/>
+    <w:lsdException w:name="Grid Table 4 Accent 5" w:uiPriority="49"/>
+    <w:lsdException w:name="Grid Table 5 Dark Accent 5" w:uiPriority="50"/>
+    <w:lsdException w:name="Grid Table 6 Colorful Accent 5" w:uiPriority="51"/>
+    <w:lsdException w:name="Grid Table 7 Colorful Accent 5" w:uiPriority="52"/>
+    <w:lsdException w:name="Grid Table 1 Light Accent 6" w:uiPriority="46"/>
+    <w:lsdException w:name="Grid Table 2 Accent 6" w:uiPriority="47"/>
+    <w:lsdException w:name="Grid Table 3 Accent 6" w:uiPriority="48"/>
+    <w:lsdException w:name="Grid Table 4 Accent 6" w:uiPriority="49"/>
+    <w:lsdException w:name="Grid Table 5 Dark Accent 6" w:uiPriority="50"/>
+    <w:lsdException w:name="Grid Table 6 Colorful Accent 6" w:uiPriority="51"/>
+    <w:lsdException w:name="Grid Table 7 Colorful Accent 6" w:uiPriority="52"/>
+    <w:lsdException w:name="List Table 1 Light" w:uiPriority="46"/>
+    <w:lsdException w:name="List Table 2" w:uiPriority="47"/>
+    <w:lsdException w:name="List Table 3" w:uiPriority="48"/>
+    <w:lsdException w:name="List Table 4" w:uiPriority="49"/>
+    <w:lsdException w:name="List Table 5 Dark" w:uiPriority="50"/>
+    <w:lsdException w:name="List Table 6 Colorful" w:uiPriority="51"/>
+    <w:lsdException w:name="List Table 7 Colorful" w:uiPriority="52"/>
+    <w:lsdException w:name="List Table 1 Light Accent 1" w:uiPriority="46"/>
+    <w:lsdException w:name="List Table 2 Accent 1" w:uiPriority="47"/>
+    <w:lsdException w:name="List Table 3 Accent 1" w:uiPriority="48"/>
+    <w:lsdException w:name="List Table 4 Accent 1" w:uiPriority="49"/>
+    <w:lsdException w:name="List Table 5 Dark Accent 1" w:uiPriority="50"/>
+    <w:lsdException w:name="List Table 6 Colorful Accent 1" w:uiPriority="51"/>
+    <w:lsdException w:name="List Table 7 Colorful Accent 1" w:uiPriority="52"/>
+    <w:lsdException w:name="List Table 1 Light Accent 2" w:uiPriority="46"/>
+    <w:lsdException w:name="List Table 2 Accent 2" w:uiPriority="47"/>
+    <w:lsdException w:name="List Table 3 Accent 2" w:uiPriority="48"/>
+    <w:lsdException w:name="List Table 4 Accent 2" w:uiPriority="49"/>
+    <w:lsdException w:name="List Table 5 Dark Accent 2" w:uiPriority="50"/>
+    <w:lsdException w:name="List Table 6 Colorful Accent 2" w:uiPriority="51"/>
+    <w:lsdException w:name="List Table 7 Colorful Accent 2" w:uiPriority="52"/>
+    <w:lsdException w:name="List Table 1 Light Accent 3" w:uiPriority="46"/>
+    <w:lsdException w:name="List Table 2 Accent 3" w:uiPriority="47"/>
+    <w:lsdException w:name="List Table 3 Accent 3" w:uiPriority="48"/>
+    <w:lsdException w:name="List Table 4 Accent 3" w:uiPriority="49"/>
+    <w:lsdException w:name="List Table 5 Dark Accent 3" w:uiPriority="50"/>
+    <w:lsdException w:name="List Table 6 Colorful Accent 3" w:uiPriority="51"/>
+    <w:lsdException w:name="List Table 7 Colorful Accent 3" w:uiPriority="52"/>
+    <w:lsdException w:name="List Table 1 Light Accent 4" w:uiPriority="46"/>
+    <w:lsdException w:name="List Table 2 Accent 4" w:uiPriority="47"/>
+    <w:lsdException w:name="List Table 3 Accent 4" w:uiPriority="48"/>
+    <w:lsdException w:name="List Table 4 Accent 4" w:uiPriority="49"/>
+    <w:lsdException w:name="List Table 5 Dark Accent 4" w:uiPriority="50"/>
+    <w:lsdException w:name="List Table 6 Colorful Accent 4" w:uiPriority="51"/>
+    <w:lsdException w:name="List Table 7 Colorful Accent 4" w:uiPriority="52"/>
+    <w:lsdException w:name="List Table 1 Light Accent 5" w:uiPriority="46"/>
+    <w:lsdException w:name="List Table 2 Accent 5" w:uiPriority="47"/>
+    <w:lsdException w:name="List Table 3 Accent 5" w:uiPriority="48"/>
+    <w:lsdException w:name="List Table 4 Accent 5" w:uiPriority="49"/>
+    <w:lsdException w:name="List Table 5 Dark Accent 5" w:uiPriority="50"/>
+    <w:lsdException w:name="List Table 6 Colorful Accent 5" w:uiPriority="51"/>
+    <w:lsdException w:name="List Table 7 Colorful Accent 5" w:uiPriority="52"/>
+    <w:lsdException w:name="List Table 1 Light Accent 6" w:uiPriority="46"/>
+    <w:lsdException w:name="List Table 2 Accent 6" w:uiPriority="47"/>
+    <w:lsdException w:name="List Table 3 Accent 6" w:uiPriority="48"/>
+    <w:lsdException w:name="List Table 4 Accent 6" w:uiPriority="49"/>
+    <w:lsdException w:name="List Table 5 Dark Accent 6" w:uiPriority="50"/>
+    <w:lsdException w:name="List Table 6 Colorful Accent 6" w:uiPriority="51"/>
+    <w:lsdException w:name="List Table 7 Colorful Accent 6" w:uiPriority="52"/>
+    <w:lsdException w:name="Mention" w:semiHidden="1" w:unhideWhenUsed="1"/>
+    <w:lsdException w:name="Smart Hyperlink" w:semiHidden="1" w:unhideWhenUsed="1"/>
+    <w:lsdException w:name="Hashtag" w:semiHidden="1" w:unhideWhenUsed="1"/>
+    <w:lsdException w:name="Unresolved Mention" w:semiHidden="1" w:unhideWhenUsed="1"/>
+    <w:lsdException w:name="Smart Link" w:semiHidden="1" w:unhideWhenUsed="1"/>
   </w:latentStyles>
   <w:style w:type="paragraph" w:default="1" w:styleId="Normal">
     <w:name w:val="Normal"/>
@@ -22703,6 +23414,7 @@
   <w:style w:type="character" w:default="1" w:styleId="DefaultParagraphFont">
     <w:name w:val="Default Paragraph Font"/>
     <w:uiPriority w:val="1"/>
+    <w:semiHidden/>
     <w:unhideWhenUsed/>
   </w:style>
   <w:style w:type="table" w:default="1" w:styleId="TableNormal">
@@ -22710,7 +23422,6 @@
     <w:uiPriority w:val="99"/>
     <w:semiHidden/>
     <w:unhideWhenUsed/>
-    <w:qFormat/>
     <w:tblPr>
       <w:tblInd w:w="0" w:type="dxa"/>
       <w:tblCellMar>
@@ -22837,6 +23548,18 @@
     <w:rPr>
       <w:color w:val="800080" w:themeColor="followedHyperlink"/>
       <w:u w:val="single"/>
+    </w:rPr>
+  </w:style>
+  <w:style w:type="character" w:styleId="UnresolvedMention">
+    <w:name w:val="Unresolved Mention"/>
+    <w:basedOn w:val="DefaultParagraphFont"/>
+    <w:uiPriority w:val="99"/>
+    <w:semiHidden/>
+    <w:unhideWhenUsed/>
+    <w:rsid w:val="006F09C3"/>
+    <w:rPr>
+      <w:color w:val="605E5C"/>
+      <w:shd w:val="clear" w:color="auto" w:fill="E1DFDD"/>
     </w:rPr>
   </w:style>
 </w:styles>

</xml_diff>